<commit_message>
updated with my things
</commit_message>
<xml_diff>
--- a/etap 2/PROJEKT ZESPOŁOWY.docx
+++ b/etap 2/PROJEKT ZESPOŁOWY.docx
@@ -56,7 +56,7 @@
           <w:highlight w:val="white"/>
         </w:rPr>
       </w:pPr>
-      <w:bookmarkStart w:id="0" w:name="_Toc120286369"/>
+      <w:bookmarkStart w:id="0" w:name="_Toc121069809"/>
       <w:r>
         <w:rPr>
           <w:sz w:val="48"/>
@@ -317,6 +317,12 @@
                 <w:highlight w:val="white"/>
               </w:rPr>
             </w:pPr>
+            <w:r>
+              <w:rPr>
+                <w:highlight w:val="white"/>
+              </w:rPr>
+              <w:t>Emilian Bochenek</w:t>
+            </w:r>
           </w:p>
         </w:tc>
       </w:tr>
@@ -336,16 +342,8 @@
               <w:rPr>
                 <w:highlight w:val="white"/>
               </w:rPr>
-              <w:t xml:space="preserve">Specyfikacja funkcjonalna i </w:t>
-            </w:r>
-            <w:proofErr w:type="spellStart"/>
-            <w:r>
-              <w:rPr>
-                <w:highlight w:val="white"/>
-              </w:rPr>
-              <w:t>niefunkcjonala</w:t>
-            </w:r>
-            <w:proofErr w:type="spellEnd"/>
+              <w:t>Specyfikacja funkcjonalna i niefunkcjonala</w:t>
+            </w:r>
           </w:p>
         </w:tc>
         <w:tc>
@@ -469,9 +467,9 @@
         </w:rPr>
       </w:pPr>
     </w:p>
-    <w:bookmarkStart w:id="1" w:name="_yn0mhg8i5lwo" w:colFirst="0" w:colLast="0" w:displacedByCustomXml="next"/>
+    <w:bookmarkStart w:id="1" w:name="_m02au0l9j35y" w:colFirst="0" w:colLast="0" w:displacedByCustomXml="next"/>
     <w:bookmarkEnd w:id="1" w:displacedByCustomXml="next"/>
-    <w:bookmarkStart w:id="2" w:name="_m02au0l9j35y" w:colFirst="0" w:colLast="0" w:displacedByCustomXml="next"/>
+    <w:bookmarkStart w:id="2" w:name="_yn0mhg8i5lwo" w:colFirst="0" w:colLast="0" w:displacedByCustomXml="next"/>
     <w:bookmarkEnd w:id="2" w:displacedByCustomXml="next"/>
     <w:sdt>
       <w:sdtPr>
@@ -510,7 +508,11 @@
               <w:tab w:val="right" w:leader="dot" w:pos="9019"/>
             </w:tabs>
             <w:rPr>
+              <w:rFonts w:asciiTheme="minorHAnsi" w:eastAsiaTheme="minorEastAsia" w:hAnsiTheme="minorHAnsi" w:cstheme="minorBidi"/>
               <w:noProof/>
+              <w:sz w:val="24"/>
+              <w:szCs w:val="24"/>
+              <w:lang w:val="pl-PL"/>
             </w:rPr>
           </w:pPr>
           <w:r>
@@ -522,7 +524,7 @@
           <w:r>
             <w:fldChar w:fldCharType="separate"/>
           </w:r>
-          <w:hyperlink w:anchor="_Toc120286369" w:history="1">
+          <w:hyperlink w:anchor="_Toc121069809" w:history="1">
             <w:r>
               <w:rPr>
                 <w:rStyle w:val="Hipercze"/>
@@ -536,7 +538,7 @@
                 <w:rStyle w:val="Hipercze"/>
                 <w:noProof/>
               </w:rPr>
-              <w:t>wspomagający zarządzanie zdjęciami</w:t>
+              <w:t>wspomagającego zarządzanie zdjęciami</w:t>
             </w:r>
             <w:r>
               <w:rPr>
@@ -557,7 +559,7 @@
                 <w:noProof/>
                 <w:webHidden/>
               </w:rPr>
-              <w:instrText xml:space="preserve"> PAGEREF _Toc120286369 \h </w:instrText>
+              <w:instrText xml:space="preserve"> PAGEREF _Toc121069809 \h </w:instrText>
             </w:r>
             <w:r>
               <w:rPr>
@@ -595,16 +597,20 @@
               <w:tab w:val="right" w:leader="dot" w:pos="9019"/>
             </w:tabs>
             <w:rPr>
+              <w:rFonts w:asciiTheme="minorHAnsi" w:eastAsiaTheme="minorEastAsia" w:hAnsiTheme="minorHAnsi" w:cstheme="minorBidi"/>
               <w:noProof/>
+              <w:sz w:val="24"/>
+              <w:szCs w:val="24"/>
+              <w:lang w:val="pl-PL"/>
             </w:rPr>
           </w:pPr>
-          <w:hyperlink w:anchor="_Toc120286370" w:history="1">
+          <w:hyperlink w:anchor="_Toc121069810" w:history="1">
             <w:r>
               <w:rPr>
                 <w:rStyle w:val="Hipercze"/>
                 <w:noProof/>
               </w:rPr>
-              <w:t>Model danych</w:t>
+              <w:t>Przedstawienie koncepcji systemu</w:t>
             </w:r>
             <w:r>
               <w:rPr>
@@ -625,7 +631,7 @@
                 <w:noProof/>
                 <w:webHidden/>
               </w:rPr>
-              <w:instrText xml:space="preserve"> PAGEREF _Toc120286370 \h </w:instrText>
+              <w:instrText xml:space="preserve"> PAGEREF _Toc121069810 \h </w:instrText>
             </w:r>
             <w:r>
               <w:rPr>
@@ -645,7 +651,7 @@
                 <w:noProof/>
                 <w:webHidden/>
               </w:rPr>
-              <w:t>3</w:t>
+              <w:t>2</w:t>
             </w:r>
             <w:r>
               <w:rPr>
@@ -663,16 +669,20 @@
               <w:tab w:val="right" w:leader="dot" w:pos="9019"/>
             </w:tabs>
             <w:rPr>
+              <w:rFonts w:asciiTheme="minorHAnsi" w:eastAsiaTheme="minorEastAsia" w:hAnsiTheme="minorHAnsi" w:cstheme="minorBidi"/>
               <w:noProof/>
+              <w:sz w:val="24"/>
+              <w:szCs w:val="24"/>
+              <w:lang w:val="pl-PL"/>
             </w:rPr>
           </w:pPr>
-          <w:hyperlink w:anchor="_Toc120286371" w:history="1">
+          <w:hyperlink w:anchor="_Toc121069811" w:history="1">
             <w:r>
               <w:rPr>
                 <w:rStyle w:val="Hipercze"/>
                 <w:noProof/>
               </w:rPr>
-              <w:t>Tabela User</w:t>
+              <w:t>Opis</w:t>
             </w:r>
             <w:r>
               <w:rPr>
@@ -693,7 +703,7 @@
                 <w:noProof/>
                 <w:webHidden/>
               </w:rPr>
-              <w:instrText xml:space="preserve"> PAGEREF _Toc120286371 \h </w:instrText>
+              <w:instrText xml:space="preserve"> PAGEREF _Toc121069811 \h </w:instrText>
             </w:r>
             <w:r>
               <w:rPr>
@@ -713,7 +723,7 @@
                 <w:noProof/>
                 <w:webHidden/>
               </w:rPr>
-              <w:t>3</w:t>
+              <w:t>2</w:t>
             </w:r>
             <w:r>
               <w:rPr>
@@ -731,16 +741,20 @@
               <w:tab w:val="right" w:leader="dot" w:pos="9019"/>
             </w:tabs>
             <w:rPr>
+              <w:rFonts w:asciiTheme="minorHAnsi" w:eastAsiaTheme="minorEastAsia" w:hAnsiTheme="minorHAnsi" w:cstheme="minorBidi"/>
               <w:noProof/>
+              <w:sz w:val="24"/>
+              <w:szCs w:val="24"/>
+              <w:lang w:val="pl-PL"/>
             </w:rPr>
           </w:pPr>
-          <w:hyperlink w:anchor="_Toc120286372" w:history="1">
+          <w:hyperlink w:anchor="_Toc121069812" w:history="1">
             <w:r>
               <w:rPr>
                 <w:rStyle w:val="Hipercze"/>
                 <w:noProof/>
               </w:rPr>
-              <w:t>Tabela Photo</w:t>
+              <w:t>Założenia systemu</w:t>
             </w:r>
             <w:r>
               <w:rPr>
@@ -761,7 +775,7 @@
                 <w:noProof/>
                 <w:webHidden/>
               </w:rPr>
-              <w:instrText xml:space="preserve"> PAGEREF _Toc120286372 \h </w:instrText>
+              <w:instrText xml:space="preserve"> PAGEREF _Toc121069812 \h </w:instrText>
             </w:r>
             <w:r>
               <w:rPr>
@@ -781,7 +795,7 @@
                 <w:noProof/>
                 <w:webHidden/>
               </w:rPr>
-              <w:t>4</w:t>
+              <w:t>3</w:t>
             </w:r>
             <w:r>
               <w:rPr>
@@ -799,16 +813,20 @@
               <w:tab w:val="right" w:leader="dot" w:pos="9019"/>
             </w:tabs>
             <w:rPr>
+              <w:rFonts w:asciiTheme="minorHAnsi" w:eastAsiaTheme="minorEastAsia" w:hAnsiTheme="minorHAnsi" w:cstheme="minorBidi"/>
               <w:noProof/>
+              <w:sz w:val="24"/>
+              <w:szCs w:val="24"/>
+              <w:lang w:val="pl-PL"/>
             </w:rPr>
           </w:pPr>
-          <w:hyperlink w:anchor="_Toc120286373" w:history="1">
+          <w:hyperlink w:anchor="_Toc121069813" w:history="1">
             <w:r>
               <w:rPr>
                 <w:rStyle w:val="Hipercze"/>
                 <w:noProof/>
               </w:rPr>
-              <w:t>Tabela Meta</w:t>
+              <w:t>Cele biznesowe</w:t>
             </w:r>
             <w:r>
               <w:rPr>
@@ -829,7 +847,13 @@
                 <w:noProof/>
                 <w:webHidden/>
               </w:rPr>
-              <w:instrText xml:space="preserve"> PAGEREF _Toc120286373 \h </w:instrText>
+              <w:instrText xml:space="preserve"> PAGEREF _Toc121069813 \h </w:instrText>
+            </w:r>
+            <w:r>
+              <w:rPr>
+                <w:noProof/>
+                <w:webHidden/>
+              </w:rPr>
             </w:r>
             <w:r>
               <w:rPr>
@@ -840,13 +864,10 @@
             </w:r>
             <w:r>
               <w:rPr>
-                <w:b/>
-                <w:bCs/>
-                <w:noProof/>
-                <w:webHidden/>
-                <w:lang w:val="pl-PL"/>
-              </w:rPr>
-              <w:t>Błąd! Nie zdefiniowano zakładki.</w:t>
+                <w:noProof/>
+                <w:webHidden/>
+              </w:rPr>
+              <w:t>3</w:t>
             </w:r>
             <w:r>
               <w:rPr>
@@ -864,16 +885,20 @@
               <w:tab w:val="right" w:leader="dot" w:pos="9019"/>
             </w:tabs>
             <w:rPr>
+              <w:rFonts w:asciiTheme="minorHAnsi" w:eastAsiaTheme="minorEastAsia" w:hAnsiTheme="minorHAnsi" w:cstheme="minorBidi"/>
               <w:noProof/>
+              <w:sz w:val="24"/>
+              <w:szCs w:val="24"/>
+              <w:lang w:val="pl-PL"/>
             </w:rPr>
           </w:pPr>
-          <w:hyperlink w:anchor="_Toc120286374" w:history="1">
+          <w:hyperlink w:anchor="_Toc121069814" w:history="1">
             <w:r>
               <w:rPr>
                 <w:rStyle w:val="Hipercze"/>
                 <w:noProof/>
               </w:rPr>
-              <w:t>Tabela Album</w:t>
+              <w:t>Plan Złoty</w:t>
             </w:r>
             <w:r>
               <w:rPr>
@@ -894,7 +919,7 @@
                 <w:noProof/>
                 <w:webHidden/>
               </w:rPr>
-              <w:instrText xml:space="preserve"> PAGEREF _Toc120286374 \h </w:instrText>
+              <w:instrText xml:space="preserve"> PAGEREF _Toc121069814 \h </w:instrText>
             </w:r>
             <w:r>
               <w:rPr>
@@ -914,7 +939,7 @@
                 <w:noProof/>
                 <w:webHidden/>
               </w:rPr>
-              <w:t>5</w:t>
+              <w:t>3</w:t>
             </w:r>
             <w:r>
               <w:rPr>
@@ -932,16 +957,20 @@
               <w:tab w:val="right" w:leader="dot" w:pos="9019"/>
             </w:tabs>
             <w:rPr>
+              <w:rFonts w:asciiTheme="minorHAnsi" w:eastAsiaTheme="minorEastAsia" w:hAnsiTheme="minorHAnsi" w:cstheme="minorBidi"/>
               <w:noProof/>
+              <w:sz w:val="24"/>
+              <w:szCs w:val="24"/>
+              <w:lang w:val="pl-PL"/>
             </w:rPr>
           </w:pPr>
-          <w:hyperlink w:anchor="_Toc120286375" w:history="1">
+          <w:hyperlink w:anchor="_Toc121069815" w:history="1">
             <w:r>
               <w:rPr>
                 <w:rStyle w:val="Hipercze"/>
                 <w:noProof/>
               </w:rPr>
-              <w:t>Tabela AlbumPhoto</w:t>
+              <w:t>Plan Srebrny</w:t>
             </w:r>
             <w:r>
               <w:rPr>
@@ -962,7 +991,7 @@
                 <w:noProof/>
                 <w:webHidden/>
               </w:rPr>
-              <w:instrText xml:space="preserve"> PAGEREF _Toc120286375 \h </w:instrText>
+              <w:instrText xml:space="preserve"> PAGEREF _Toc121069815 \h </w:instrText>
             </w:r>
             <w:r>
               <w:rPr>
@@ -982,7 +1011,7 @@
                 <w:noProof/>
                 <w:webHidden/>
               </w:rPr>
-              <w:t>5</w:t>
+              <w:t>3</w:t>
             </w:r>
             <w:r>
               <w:rPr>
@@ -1000,16 +1029,20 @@
               <w:tab w:val="right" w:leader="dot" w:pos="9019"/>
             </w:tabs>
             <w:rPr>
+              <w:rFonts w:asciiTheme="minorHAnsi" w:eastAsiaTheme="minorEastAsia" w:hAnsiTheme="minorHAnsi" w:cstheme="minorBidi"/>
               <w:noProof/>
+              <w:sz w:val="24"/>
+              <w:szCs w:val="24"/>
+              <w:lang w:val="pl-PL"/>
             </w:rPr>
           </w:pPr>
-          <w:hyperlink w:anchor="_Toc120286376" w:history="1">
+          <w:hyperlink w:anchor="_Toc121069816" w:history="1">
             <w:r>
               <w:rPr>
                 <w:rStyle w:val="Hipercze"/>
                 <w:noProof/>
               </w:rPr>
-              <w:t>Tabela Tag</w:t>
+              <w:t>Plan Brązowy</w:t>
             </w:r>
             <w:r>
               <w:rPr>
@@ -1030,7 +1063,7 @@
                 <w:noProof/>
                 <w:webHidden/>
               </w:rPr>
-              <w:instrText xml:space="preserve"> PAGEREF _Toc120286376 \h </w:instrText>
+              <w:instrText xml:space="preserve"> PAGEREF _Toc121069816 \h </w:instrText>
             </w:r>
             <w:r>
               <w:rPr>
@@ -1050,7 +1083,7 @@
                 <w:noProof/>
                 <w:webHidden/>
               </w:rPr>
-              <w:t>5</w:t>
+              <w:t>3</w:t>
             </w:r>
             <w:r>
               <w:rPr>
@@ -1068,16 +1101,20 @@
               <w:tab w:val="right" w:leader="dot" w:pos="9019"/>
             </w:tabs>
             <w:rPr>
+              <w:rFonts w:asciiTheme="minorHAnsi" w:eastAsiaTheme="minorEastAsia" w:hAnsiTheme="minorHAnsi" w:cstheme="minorBidi"/>
               <w:noProof/>
+              <w:sz w:val="24"/>
+              <w:szCs w:val="24"/>
+              <w:lang w:val="pl-PL"/>
             </w:rPr>
           </w:pPr>
-          <w:hyperlink w:anchor="_Toc120286377" w:history="1">
+          <w:hyperlink w:anchor="_Toc121069817" w:history="1">
             <w:r>
               <w:rPr>
                 <w:rStyle w:val="Hipercze"/>
                 <w:noProof/>
               </w:rPr>
-              <w:t>Tabela TagPhoto</w:t>
+              <w:t>Plan darmowy</w:t>
             </w:r>
             <w:r>
               <w:rPr>
@@ -1098,7 +1135,7 @@
                 <w:noProof/>
                 <w:webHidden/>
               </w:rPr>
-              <w:instrText xml:space="preserve"> PAGEREF _Toc120286377 \h </w:instrText>
+              <w:instrText xml:space="preserve"> PAGEREF _Toc121069817 \h </w:instrText>
             </w:r>
             <w:r>
               <w:rPr>
@@ -1118,7 +1155,79 @@
                 <w:noProof/>
                 <w:webHidden/>
               </w:rPr>
-              <w:t>6</w:t>
+              <w:t>3</w:t>
+            </w:r>
+            <w:r>
+              <w:rPr>
+                <w:noProof/>
+                <w:webHidden/>
+              </w:rPr>
+              <w:fldChar w:fldCharType="end"/>
+            </w:r>
+          </w:hyperlink>
+        </w:p>
+        <w:p>
+          <w:pPr>
+            <w:pStyle w:val="Spistreci1"/>
+            <w:tabs>
+              <w:tab w:val="right" w:leader="dot" w:pos="9019"/>
+            </w:tabs>
+            <w:rPr>
+              <w:rFonts w:asciiTheme="minorHAnsi" w:eastAsiaTheme="minorEastAsia" w:hAnsiTheme="minorHAnsi" w:cstheme="minorBidi"/>
+              <w:noProof/>
+              <w:sz w:val="24"/>
+              <w:szCs w:val="24"/>
+              <w:lang w:val="pl-PL"/>
+            </w:rPr>
+          </w:pPr>
+          <w:hyperlink w:anchor="_Toc121069818" w:history="1">
+            <w:r>
+              <w:rPr>
+                <w:rStyle w:val="Hipercze"/>
+                <w:noProof/>
+              </w:rPr>
+              <w:t>Model danych</w:t>
+            </w:r>
+            <w:r>
+              <w:rPr>
+                <w:noProof/>
+                <w:webHidden/>
+              </w:rPr>
+              <w:tab/>
+            </w:r>
+            <w:r>
+              <w:rPr>
+                <w:noProof/>
+                <w:webHidden/>
+              </w:rPr>
+              <w:fldChar w:fldCharType="begin"/>
+            </w:r>
+            <w:r>
+              <w:rPr>
+                <w:noProof/>
+                <w:webHidden/>
+              </w:rPr>
+              <w:instrText xml:space="preserve"> PAGEREF _Toc121069818 \h </w:instrText>
+            </w:r>
+            <w:r>
+              <w:rPr>
+                <w:noProof/>
+                <w:webHidden/>
+              </w:rPr>
+            </w:r>
+            <w:r>
+              <w:rPr>
+                <w:noProof/>
+                <w:webHidden/>
+              </w:rPr>
+              <w:fldChar w:fldCharType="separate"/>
+            </w:r>
+            <w:r>
+              <w:rPr>
+                <w:noProof/>
+                <w:webHidden/>
+              </w:rPr>
+              <w:t>4</w:t>
             </w:r>
             <w:r>
               <w:rPr>
@@ -1136,15 +1245,451 @@
               <w:tab w:val="right" w:leader="dot" w:pos="9019"/>
             </w:tabs>
             <w:rPr>
+              <w:rFonts w:asciiTheme="minorHAnsi" w:eastAsiaTheme="minorEastAsia" w:hAnsiTheme="minorHAnsi" w:cstheme="minorBidi"/>
               <w:noProof/>
+              <w:sz w:val="24"/>
+              <w:szCs w:val="24"/>
+              <w:lang w:val="pl-PL"/>
             </w:rPr>
           </w:pPr>
-          <w:hyperlink w:anchor="_Toc120286378" w:history="1">
+          <w:hyperlink w:anchor="_Toc121069819" w:history="1">
             <w:r>
               <w:rPr>
                 <w:rStyle w:val="Hipercze"/>
                 <w:noProof/>
               </w:rPr>
+              <w:t>Tabela User</w:t>
+            </w:r>
+            <w:r>
+              <w:rPr>
+                <w:noProof/>
+                <w:webHidden/>
+              </w:rPr>
+              <w:tab/>
+            </w:r>
+            <w:r>
+              <w:rPr>
+                <w:noProof/>
+                <w:webHidden/>
+              </w:rPr>
+              <w:fldChar w:fldCharType="begin"/>
+            </w:r>
+            <w:r>
+              <w:rPr>
+                <w:noProof/>
+                <w:webHidden/>
+              </w:rPr>
+              <w:instrText xml:space="preserve"> PAGEREF _Toc121069819 \h </w:instrText>
+            </w:r>
+            <w:r>
+              <w:rPr>
+                <w:noProof/>
+                <w:webHidden/>
+              </w:rPr>
+            </w:r>
+            <w:r>
+              <w:rPr>
+                <w:noProof/>
+                <w:webHidden/>
+              </w:rPr>
+              <w:fldChar w:fldCharType="separate"/>
+            </w:r>
+            <w:r>
+              <w:rPr>
+                <w:noProof/>
+                <w:webHidden/>
+              </w:rPr>
+              <w:t>4</w:t>
+            </w:r>
+            <w:r>
+              <w:rPr>
+                <w:noProof/>
+                <w:webHidden/>
+              </w:rPr>
+              <w:fldChar w:fldCharType="end"/>
+            </w:r>
+          </w:hyperlink>
+        </w:p>
+        <w:p>
+          <w:pPr>
+            <w:pStyle w:val="Spistreci2"/>
+            <w:tabs>
+              <w:tab w:val="right" w:leader="dot" w:pos="9019"/>
+            </w:tabs>
+            <w:rPr>
+              <w:rFonts w:asciiTheme="minorHAnsi" w:eastAsiaTheme="minorEastAsia" w:hAnsiTheme="minorHAnsi" w:cstheme="minorBidi"/>
+              <w:noProof/>
+              <w:sz w:val="24"/>
+              <w:szCs w:val="24"/>
+              <w:lang w:val="pl-PL"/>
+            </w:rPr>
+          </w:pPr>
+          <w:hyperlink w:anchor="_Toc121069820" w:history="1">
+            <w:r>
+              <w:rPr>
+                <w:rStyle w:val="Hipercze"/>
+                <w:noProof/>
+              </w:rPr>
+              <w:t>Tabela Photo</w:t>
+            </w:r>
+            <w:r>
+              <w:rPr>
+                <w:noProof/>
+                <w:webHidden/>
+              </w:rPr>
+              <w:tab/>
+            </w:r>
+            <w:r>
+              <w:rPr>
+                <w:noProof/>
+                <w:webHidden/>
+              </w:rPr>
+              <w:fldChar w:fldCharType="begin"/>
+            </w:r>
+            <w:r>
+              <w:rPr>
+                <w:noProof/>
+                <w:webHidden/>
+              </w:rPr>
+              <w:instrText xml:space="preserve"> PAGEREF _Toc121069820 \h </w:instrText>
+            </w:r>
+            <w:r>
+              <w:rPr>
+                <w:noProof/>
+                <w:webHidden/>
+              </w:rPr>
+            </w:r>
+            <w:r>
+              <w:rPr>
+                <w:noProof/>
+                <w:webHidden/>
+              </w:rPr>
+              <w:fldChar w:fldCharType="separate"/>
+            </w:r>
+            <w:r>
+              <w:rPr>
+                <w:noProof/>
+                <w:webHidden/>
+              </w:rPr>
+              <w:t>5</w:t>
+            </w:r>
+            <w:r>
+              <w:rPr>
+                <w:noProof/>
+                <w:webHidden/>
+              </w:rPr>
+              <w:fldChar w:fldCharType="end"/>
+            </w:r>
+          </w:hyperlink>
+        </w:p>
+        <w:p>
+          <w:pPr>
+            <w:pStyle w:val="Spistreci2"/>
+            <w:tabs>
+              <w:tab w:val="right" w:leader="dot" w:pos="9019"/>
+            </w:tabs>
+            <w:rPr>
+              <w:rFonts w:asciiTheme="minorHAnsi" w:eastAsiaTheme="minorEastAsia" w:hAnsiTheme="minorHAnsi" w:cstheme="minorBidi"/>
+              <w:noProof/>
+              <w:sz w:val="24"/>
+              <w:szCs w:val="24"/>
+              <w:lang w:val="pl-PL"/>
+            </w:rPr>
+          </w:pPr>
+          <w:hyperlink w:anchor="_Toc121069821" w:history="1">
+            <w:r>
+              <w:rPr>
+                <w:rStyle w:val="Hipercze"/>
+                <w:noProof/>
+              </w:rPr>
+              <w:t>Tabela Album</w:t>
+            </w:r>
+            <w:r>
+              <w:rPr>
+                <w:noProof/>
+                <w:webHidden/>
+              </w:rPr>
+              <w:tab/>
+            </w:r>
+            <w:r>
+              <w:rPr>
+                <w:noProof/>
+                <w:webHidden/>
+              </w:rPr>
+              <w:fldChar w:fldCharType="begin"/>
+            </w:r>
+            <w:r>
+              <w:rPr>
+                <w:noProof/>
+                <w:webHidden/>
+              </w:rPr>
+              <w:instrText xml:space="preserve"> PAGEREF _Toc121069821 \h </w:instrText>
+            </w:r>
+            <w:r>
+              <w:rPr>
+                <w:noProof/>
+                <w:webHidden/>
+              </w:rPr>
+            </w:r>
+            <w:r>
+              <w:rPr>
+                <w:noProof/>
+                <w:webHidden/>
+              </w:rPr>
+              <w:fldChar w:fldCharType="separate"/>
+            </w:r>
+            <w:r>
+              <w:rPr>
+                <w:noProof/>
+                <w:webHidden/>
+              </w:rPr>
+              <w:t>7</w:t>
+            </w:r>
+            <w:r>
+              <w:rPr>
+                <w:noProof/>
+                <w:webHidden/>
+              </w:rPr>
+              <w:fldChar w:fldCharType="end"/>
+            </w:r>
+          </w:hyperlink>
+        </w:p>
+        <w:p>
+          <w:pPr>
+            <w:pStyle w:val="Spistreci2"/>
+            <w:tabs>
+              <w:tab w:val="right" w:leader="dot" w:pos="9019"/>
+            </w:tabs>
+            <w:rPr>
+              <w:rFonts w:asciiTheme="minorHAnsi" w:eastAsiaTheme="minorEastAsia" w:hAnsiTheme="minorHAnsi" w:cstheme="minorBidi"/>
+              <w:noProof/>
+              <w:sz w:val="24"/>
+              <w:szCs w:val="24"/>
+              <w:lang w:val="pl-PL"/>
+            </w:rPr>
+          </w:pPr>
+          <w:hyperlink w:anchor="_Toc121069822" w:history="1">
+            <w:r>
+              <w:rPr>
+                <w:rStyle w:val="Hipercze"/>
+                <w:noProof/>
+              </w:rPr>
+              <w:t>Tabela AlbumPhoto</w:t>
+            </w:r>
+            <w:r>
+              <w:rPr>
+                <w:noProof/>
+                <w:webHidden/>
+              </w:rPr>
+              <w:tab/>
+            </w:r>
+            <w:r>
+              <w:rPr>
+                <w:noProof/>
+                <w:webHidden/>
+              </w:rPr>
+              <w:fldChar w:fldCharType="begin"/>
+            </w:r>
+            <w:r>
+              <w:rPr>
+                <w:noProof/>
+                <w:webHidden/>
+              </w:rPr>
+              <w:instrText xml:space="preserve"> PAGEREF _Toc121069822 \h </w:instrText>
+            </w:r>
+            <w:r>
+              <w:rPr>
+                <w:noProof/>
+                <w:webHidden/>
+              </w:rPr>
+            </w:r>
+            <w:r>
+              <w:rPr>
+                <w:noProof/>
+                <w:webHidden/>
+              </w:rPr>
+              <w:fldChar w:fldCharType="separate"/>
+            </w:r>
+            <w:r>
+              <w:rPr>
+                <w:noProof/>
+                <w:webHidden/>
+              </w:rPr>
+              <w:t>7</w:t>
+            </w:r>
+            <w:r>
+              <w:rPr>
+                <w:noProof/>
+                <w:webHidden/>
+              </w:rPr>
+              <w:fldChar w:fldCharType="end"/>
+            </w:r>
+          </w:hyperlink>
+        </w:p>
+        <w:p>
+          <w:pPr>
+            <w:pStyle w:val="Spistreci2"/>
+            <w:tabs>
+              <w:tab w:val="right" w:leader="dot" w:pos="9019"/>
+            </w:tabs>
+            <w:rPr>
+              <w:rFonts w:asciiTheme="minorHAnsi" w:eastAsiaTheme="minorEastAsia" w:hAnsiTheme="minorHAnsi" w:cstheme="minorBidi"/>
+              <w:noProof/>
+              <w:sz w:val="24"/>
+              <w:szCs w:val="24"/>
+              <w:lang w:val="pl-PL"/>
+            </w:rPr>
+          </w:pPr>
+          <w:hyperlink w:anchor="_Toc121069823" w:history="1">
+            <w:r>
+              <w:rPr>
+                <w:rStyle w:val="Hipercze"/>
+                <w:noProof/>
+              </w:rPr>
+              <w:t>Tabela Tag</w:t>
+            </w:r>
+            <w:r>
+              <w:rPr>
+                <w:noProof/>
+                <w:webHidden/>
+              </w:rPr>
+              <w:tab/>
+            </w:r>
+            <w:r>
+              <w:rPr>
+                <w:noProof/>
+                <w:webHidden/>
+              </w:rPr>
+              <w:fldChar w:fldCharType="begin"/>
+            </w:r>
+            <w:r>
+              <w:rPr>
+                <w:noProof/>
+                <w:webHidden/>
+              </w:rPr>
+              <w:instrText xml:space="preserve"> PAGEREF _Toc121069823 \h </w:instrText>
+            </w:r>
+            <w:r>
+              <w:rPr>
+                <w:noProof/>
+                <w:webHidden/>
+              </w:rPr>
+            </w:r>
+            <w:r>
+              <w:rPr>
+                <w:noProof/>
+                <w:webHidden/>
+              </w:rPr>
+              <w:fldChar w:fldCharType="separate"/>
+            </w:r>
+            <w:r>
+              <w:rPr>
+                <w:noProof/>
+                <w:webHidden/>
+              </w:rPr>
+              <w:t>7</w:t>
+            </w:r>
+            <w:r>
+              <w:rPr>
+                <w:noProof/>
+                <w:webHidden/>
+              </w:rPr>
+              <w:fldChar w:fldCharType="end"/>
+            </w:r>
+          </w:hyperlink>
+        </w:p>
+        <w:p>
+          <w:pPr>
+            <w:pStyle w:val="Spistreci2"/>
+            <w:tabs>
+              <w:tab w:val="right" w:leader="dot" w:pos="9019"/>
+            </w:tabs>
+            <w:rPr>
+              <w:rFonts w:asciiTheme="minorHAnsi" w:eastAsiaTheme="minorEastAsia" w:hAnsiTheme="minorHAnsi" w:cstheme="minorBidi"/>
+              <w:noProof/>
+              <w:sz w:val="24"/>
+              <w:szCs w:val="24"/>
+              <w:lang w:val="pl-PL"/>
+            </w:rPr>
+          </w:pPr>
+          <w:hyperlink w:anchor="_Toc121069824" w:history="1">
+            <w:r>
+              <w:rPr>
+                <w:rStyle w:val="Hipercze"/>
+                <w:noProof/>
+              </w:rPr>
+              <w:t>Tabela TagPhoto</w:t>
+            </w:r>
+            <w:r>
+              <w:rPr>
+                <w:noProof/>
+                <w:webHidden/>
+              </w:rPr>
+              <w:tab/>
+            </w:r>
+            <w:r>
+              <w:rPr>
+                <w:noProof/>
+                <w:webHidden/>
+              </w:rPr>
+              <w:fldChar w:fldCharType="begin"/>
+            </w:r>
+            <w:r>
+              <w:rPr>
+                <w:noProof/>
+                <w:webHidden/>
+              </w:rPr>
+              <w:instrText xml:space="preserve"> PAGEREF _Toc121069824 \h </w:instrText>
+            </w:r>
+            <w:r>
+              <w:rPr>
+                <w:noProof/>
+                <w:webHidden/>
+              </w:rPr>
+            </w:r>
+            <w:r>
+              <w:rPr>
+                <w:noProof/>
+                <w:webHidden/>
+              </w:rPr>
+              <w:fldChar w:fldCharType="separate"/>
+            </w:r>
+            <w:r>
+              <w:rPr>
+                <w:noProof/>
+                <w:webHidden/>
+              </w:rPr>
+              <w:t>8</w:t>
+            </w:r>
+            <w:r>
+              <w:rPr>
+                <w:noProof/>
+                <w:webHidden/>
+              </w:rPr>
+              <w:fldChar w:fldCharType="end"/>
+            </w:r>
+          </w:hyperlink>
+        </w:p>
+        <w:p>
+          <w:pPr>
+            <w:pStyle w:val="Spistreci2"/>
+            <w:tabs>
+              <w:tab w:val="right" w:leader="dot" w:pos="9019"/>
+            </w:tabs>
+            <w:rPr>
+              <w:rFonts w:asciiTheme="minorHAnsi" w:eastAsiaTheme="minorEastAsia" w:hAnsiTheme="minorHAnsi" w:cstheme="minorBidi"/>
+              <w:noProof/>
+              <w:sz w:val="24"/>
+              <w:szCs w:val="24"/>
+              <w:lang w:val="pl-PL"/>
+            </w:rPr>
+          </w:pPr>
+          <w:hyperlink w:anchor="_Toc121069825" w:history="1">
+            <w:r>
+              <w:rPr>
+                <w:rStyle w:val="Hipercze"/>
+                <w:noProof/>
+              </w:rPr>
               <w:t>Tabela Favourite</w:t>
             </w:r>
             <w:r>
@@ -1166,7 +1711,7 @@
                 <w:noProof/>
                 <w:webHidden/>
               </w:rPr>
-              <w:instrText xml:space="preserve"> PAGEREF _Toc120286378 \h </w:instrText>
+              <w:instrText xml:space="preserve"> PAGEREF _Toc121069825 \h </w:instrText>
             </w:r>
             <w:r>
               <w:rPr>
@@ -1186,7 +1731,7 @@
                 <w:noProof/>
                 <w:webHidden/>
               </w:rPr>
-              <w:t>6</w:t>
+              <w:t>8</w:t>
             </w:r>
             <w:r>
               <w:rPr>
@@ -1220,19 +1765,294 @@
       <w:bookmarkStart w:id="3" w:name="_flyydxhe6r4v" w:colFirst="0" w:colLast="0"/>
       <w:bookmarkEnd w:id="3"/>
     </w:p>
+    <w:p>
+      <w:pPr>
+        <w:pStyle w:val="Nagwek1"/>
+      </w:pPr>
+      <w:bookmarkStart w:id="4" w:name="_Toc121069810"/>
+      <w:r>
+        <w:t>Przedstawienie koncepcji systemu</w:t>
+      </w:r>
+      <w:bookmarkEnd w:id="4"/>
+    </w:p>
+    <w:p>
+      <w:pPr>
+        <w:pStyle w:val="Nagwek2"/>
+      </w:pPr>
+      <w:bookmarkStart w:id="5" w:name="_Toc121069811"/>
+      <w:r>
+        <w:t>Opis</w:t>
+      </w:r>
+      <w:bookmarkEnd w:id="5"/>
+    </w:p>
+    <w:p>
+      <w:r>
+        <w:t>Celem systemu jest zarzadzanie biblioteka zdjęć oraz uporządkowanie ich w odpowiednich wyznaczonych dla nich tagach, czy folderach. Ma to za zadanie ułatwić znalezienie oraz zapanowanie nad naszym zbiorem zdjęć.</w:t>
+      </w:r>
+    </w:p>
     <w:p/>
     <w:p>
       <w:pPr>
-        <w:pStyle w:val="Nagwek1"/>
-      </w:pPr>
-      <w:bookmarkStart w:id="4" w:name="_2p2rmwio71i2" w:colFirst="0" w:colLast="0"/>
-      <w:bookmarkStart w:id="5" w:name="_Toc120286370"/>
-      <w:bookmarkEnd w:id="4"/>
+        <w:pStyle w:val="Nagwek2"/>
+      </w:pPr>
+      <w:bookmarkStart w:id="6" w:name="_Toc121069812"/>
       <w:r>
         <w:lastRenderedPageBreak/>
+        <w:t>Założenia systemu</w:t>
+      </w:r>
+      <w:bookmarkEnd w:id="6"/>
+    </w:p>
+    <w:p>
+      <w:r>
+        <w:t>Głównym założeniem systemu jest przechowywanie zdjęć, dodatkowymi elementami które chcemy wprowadzić aby ułatwić zarządzanie swoją biblioteką zdjęć jest dodawanie tagów do poszczególnych fotografii oraz porządkowanie ich w folderach. Dodatkowymi elementami będzie zbieranie metadanych zdjęcia do automatycznego porządkowania zdjęć wedle lokalizacji, co planujemy zrobić w późniejszych etapach. W pierwszy etapie skupimy się na przechowywaniu zdjęć użytkownika oraz nadawaniu tagów w celu łatwiejszego sortowania.</w:t>
+      </w:r>
+    </w:p>
+    <w:p/>
+    <w:p>
+      <w:pPr>
+        <w:pStyle w:val="Nagwek2"/>
+      </w:pPr>
+      <w:bookmarkStart w:id="7" w:name="_Toc121069813"/>
+      <w:r>
+        <w:t>Cele biznesowe</w:t>
+      </w:r>
+      <w:bookmarkEnd w:id="7"/>
+    </w:p>
+    <w:p>
+      <w:r>
+        <w:t>Naszym głównym celem biznesowym jest wprowadzenie 3 planów pojemnościowych,</w:t>
+      </w:r>
+    </w:p>
+    <w:p>
+      <w:r>
+        <w:t>Każdy z planów będzie posiadać większa ilość GB na zdjęcia uzytkownika:</w:t>
+      </w:r>
+    </w:p>
+    <w:p/>
+    <w:p>
+      <w:pPr>
+        <w:pStyle w:val="Nagwek2"/>
+      </w:pPr>
+      <w:bookmarkStart w:id="8" w:name="_Toc121069814"/>
+      <w:r>
+        <w:t>Plan Złoty</w:t>
+      </w:r>
+      <w:bookmarkEnd w:id="8"/>
+    </w:p>
+    <w:p>
+      <w:pPr>
+        <w:pStyle w:val="Akapitzlist"/>
+        <w:numPr>
+          <w:ilvl w:val="0"/>
+          <w:numId w:val="2"/>
+        </w:numPr>
+      </w:pPr>
+      <w:r>
+        <w:t>1Tb na zdjęcia</w:t>
+      </w:r>
+    </w:p>
+    <w:p>
+      <w:pPr>
+        <w:pStyle w:val="Akapitzlist"/>
+        <w:numPr>
+          <w:ilvl w:val="0"/>
+          <w:numId w:val="2"/>
+        </w:numPr>
+      </w:pPr>
+      <w:r>
+        <w:t>Nielimitowana ilość tagów</w:t>
+      </w:r>
+    </w:p>
+    <w:p>
+      <w:pPr>
+        <w:pStyle w:val="Akapitzlist"/>
+        <w:numPr>
+          <w:ilvl w:val="0"/>
+          <w:numId w:val="2"/>
+        </w:numPr>
+      </w:pPr>
+      <w:r>
+        <w:t>Nielimitowana ilość folderów</w:t>
+      </w:r>
+    </w:p>
+    <w:p>
+      <w:pPr>
+        <w:pStyle w:val="Nagwek2"/>
+      </w:pPr>
+      <w:bookmarkStart w:id="9" w:name="_Toc121069815"/>
+      <w:r>
+        <w:t>Plan Srebrny</w:t>
+      </w:r>
+      <w:bookmarkEnd w:id="9"/>
+    </w:p>
+    <w:p>
+      <w:pPr>
+        <w:pStyle w:val="Akapitzlist"/>
+        <w:numPr>
+          <w:ilvl w:val="0"/>
+          <w:numId w:val="4"/>
+        </w:numPr>
+      </w:pPr>
+      <w:r>
+        <w:t>500Gb na zdjęcia</w:t>
+      </w:r>
+    </w:p>
+    <w:p>
+      <w:pPr>
+        <w:pStyle w:val="Akapitzlist"/>
+        <w:numPr>
+          <w:ilvl w:val="0"/>
+          <w:numId w:val="4"/>
+        </w:numPr>
+      </w:pPr>
+      <w:r>
+        <w:t>50 tagów</w:t>
+      </w:r>
+    </w:p>
+    <w:p>
+      <w:pPr>
+        <w:pStyle w:val="Akapitzlist"/>
+        <w:numPr>
+          <w:ilvl w:val="0"/>
+          <w:numId w:val="4"/>
+        </w:numPr>
+      </w:pPr>
+      <w:r>
+        <w:t>50 folderów</w:t>
+      </w:r>
+    </w:p>
+    <w:p>
+      <w:pPr>
+        <w:pStyle w:val="Akapitzlist"/>
+      </w:pPr>
+    </w:p>
+    <w:p>
+      <w:pPr>
+        <w:pStyle w:val="Nagwek2"/>
+      </w:pPr>
+      <w:bookmarkStart w:id="10" w:name="_Toc121069816"/>
+      <w:r>
+        <w:t>Plan Brązowy</w:t>
+      </w:r>
+      <w:bookmarkEnd w:id="10"/>
+    </w:p>
+    <w:p>
+      <w:pPr>
+        <w:pStyle w:val="Akapitzlist"/>
+        <w:numPr>
+          <w:ilvl w:val="0"/>
+          <w:numId w:val="5"/>
+        </w:numPr>
+      </w:pPr>
+      <w:r>
+        <w:t>100Gb na zdjęcia</w:t>
+      </w:r>
+    </w:p>
+    <w:p>
+      <w:pPr>
+        <w:pStyle w:val="Akapitzlist"/>
+        <w:numPr>
+          <w:ilvl w:val="0"/>
+          <w:numId w:val="5"/>
+        </w:numPr>
+      </w:pPr>
+      <w:r>
+        <w:t>25 tagów</w:t>
+      </w:r>
+    </w:p>
+    <w:p>
+      <w:pPr>
+        <w:pStyle w:val="Akapitzlist"/>
+        <w:numPr>
+          <w:ilvl w:val="0"/>
+          <w:numId w:val="5"/>
+        </w:numPr>
+      </w:pPr>
+      <w:r>
+        <w:t>15 folderów</w:t>
+      </w:r>
+    </w:p>
+    <w:p>
+      <w:pPr>
+        <w:pStyle w:val="Akapitzlist"/>
+      </w:pPr>
+    </w:p>
+    <w:p>
+      <w:pPr>
+        <w:pStyle w:val="Nagwek2"/>
+      </w:pPr>
+      <w:bookmarkStart w:id="11" w:name="_Toc121069817"/>
+      <w:r>
+        <w:t>Plan darmowy</w:t>
+      </w:r>
+      <w:bookmarkEnd w:id="11"/>
+    </w:p>
+    <w:p>
+      <w:pPr>
+        <w:pStyle w:val="Akapitzlist"/>
+        <w:numPr>
+          <w:ilvl w:val="0"/>
+          <w:numId w:val="6"/>
+        </w:numPr>
+      </w:pPr>
+      <w:r>
+        <w:t>15Gb na zdjęcia</w:t>
+      </w:r>
+    </w:p>
+    <w:p>
+      <w:pPr>
+        <w:pStyle w:val="Akapitzlist"/>
+        <w:numPr>
+          <w:ilvl w:val="0"/>
+          <w:numId w:val="6"/>
+        </w:numPr>
+      </w:pPr>
+      <w:r>
+        <w:t>10 predefiniowanych tagów</w:t>
+      </w:r>
+    </w:p>
+    <w:p>
+      <w:pPr>
+        <w:pStyle w:val="Akapitzlist"/>
+        <w:numPr>
+          <w:ilvl w:val="0"/>
+          <w:numId w:val="6"/>
+        </w:numPr>
+      </w:pPr>
+      <w:r>
+        <w:t>1 główny folder</w:t>
+      </w:r>
+    </w:p>
+    <w:p/>
+    <w:p/>
+    <w:p>
+      <w:r>
+        <w:t xml:space="preserve">Jak widzimy wyżej, każdy z planów ma ustaloną ilość dostępnej przestrzeni na zdjęcia oraz odpowiednią ilość tagów czy folderów. </w:t>
+      </w:r>
+    </w:p>
+    <w:p/>
+    <w:p>
+      <w:r>
+        <w:lastRenderedPageBreak/>
+        <w:t>Znacząco podnosząc ilość przestrzeni oraz dostępności do większej ilości tagów chcemy zachęcić użytkowników do wykupowania subskrypcji. Dodatkowo kupując subskrypcje roczną zaoferujemy 20% zniżki co pozwoli zyskać przyrost środków w początkowej fazie projektu która będziemy mogli przeznaczyć na kolejne udogodnienia</w:t>
+      </w:r>
+      <w:r>
+        <w:t>.</w:t>
+      </w:r>
+    </w:p>
+    <w:p/>
+    <w:p/>
+    <w:p>
+      <w:pPr>
+        <w:pStyle w:val="Nagwek1"/>
+      </w:pPr>
+      <w:bookmarkStart w:id="12" w:name="_2p2rmwio71i2" w:colFirst="0" w:colLast="0"/>
+      <w:bookmarkStart w:id="13" w:name="_Toc121069818"/>
+      <w:bookmarkEnd w:id="12"/>
+      <w:r>
         <w:t>Model danych</w:t>
       </w:r>
-      <w:bookmarkEnd w:id="5"/>
+      <w:bookmarkEnd w:id="13"/>
     </w:p>
     <w:p>
       <w:r>
@@ -1293,29 +2113,16 @@
       <w:pPr>
         <w:pStyle w:val="Nagwek2"/>
       </w:pPr>
-      <w:bookmarkStart w:id="6" w:name="_Toc120286371"/>
+      <w:bookmarkStart w:id="14" w:name="_Toc121069819"/>
       <w:r>
         <w:t>Tabela User</w:t>
       </w:r>
-      <w:bookmarkEnd w:id="6"/>
+      <w:bookmarkEnd w:id="14"/>
     </w:p>
     <w:p>
       <w:r>
-        <w:t xml:space="preserve">Tabela zawierająca dane o użytkowniku. Jest to domyślna tabela dla użytkownika w </w:t>
+        <w:t>Tabela zawierająca dane o użytkowniku. Jest to domyślna tabela dla użytkownika w frameworku Django</w:t>
       </w:r>
-      <w:proofErr w:type="spellStart"/>
-      <w:r>
-        <w:t>frameworku</w:t>
-      </w:r>
-      <w:proofErr w:type="spellEnd"/>
-      <w:r>
-        <w:t xml:space="preserve"> </w:t>
-      </w:r>
-      <w:proofErr w:type="spellStart"/>
-      <w:r>
-        <w:t>Django</w:t>
-      </w:r>
-      <w:proofErr w:type="spellEnd"/>
     </w:p>
     <w:p/>
     <w:tbl>
@@ -1447,6 +2254,7 @@
               <w:spacing w:line="240" w:lineRule="auto"/>
             </w:pPr>
             <w:r>
+              <w:lastRenderedPageBreak/>
               <w:t>id</w:t>
             </w:r>
           </w:p>
@@ -1475,13 +2283,8 @@
               <w:spacing w:line="240" w:lineRule="auto"/>
             </w:pPr>
             <w:r>
-              <w:t xml:space="preserve">Klucz główny, </w:t>
-            </w:r>
-            <w:proofErr w:type="spellStart"/>
-            <w:r>
-              <w:t>integer</w:t>
-            </w:r>
-            <w:proofErr w:type="spellEnd"/>
+              <w:t>Klucz główny, integer</w:t>
+            </w:r>
           </w:p>
         </w:tc>
         <w:tc>
@@ -1537,11 +2340,9 @@
               </w:pBdr>
               <w:spacing w:line="240" w:lineRule="auto"/>
             </w:pPr>
-            <w:proofErr w:type="spellStart"/>
             <w:r>
               <w:t>username</w:t>
             </w:r>
-            <w:proofErr w:type="spellEnd"/>
           </w:p>
         </w:tc>
         <w:tc>
@@ -1567,13 +2368,8 @@
               </w:pBdr>
               <w:spacing w:line="240" w:lineRule="auto"/>
             </w:pPr>
-            <w:proofErr w:type="spellStart"/>
-            <w:r>
-              <w:t>varchar</w:t>
-            </w:r>
-            <w:proofErr w:type="spellEnd"/>
-            <w:r>
-              <w:t>, unikalne</w:t>
+            <w:r>
+              <w:t>varchar, unikalne</w:t>
             </w:r>
           </w:p>
         </w:tc>
@@ -1630,34 +2426,30 @@
               </w:pBdr>
               <w:spacing w:line="240" w:lineRule="auto"/>
             </w:pPr>
-            <w:proofErr w:type="spellStart"/>
             <w:r>
               <w:t>password</w:t>
             </w:r>
-            <w:proofErr w:type="spellEnd"/>
-          </w:p>
-        </w:tc>
-        <w:tc>
-          <w:tcPr>
-            <w:tcW w:w="3009" w:type="dxa"/>
-            <w:shd w:val="clear" w:color="auto" w:fill="auto"/>
-            <w:tcMar>
-              <w:top w:w="100" w:type="dxa"/>
-              <w:left w:w="100" w:type="dxa"/>
-              <w:bottom w:w="100" w:type="dxa"/>
-              <w:right w:w="100" w:type="dxa"/>
-            </w:tcMar>
-          </w:tcPr>
-          <w:p>
-            <w:pPr>
-              <w:widowControl w:val="0"/>
-              <w:spacing w:line="240" w:lineRule="auto"/>
-            </w:pPr>
-            <w:proofErr w:type="spellStart"/>
+          </w:p>
+        </w:tc>
+        <w:tc>
+          <w:tcPr>
+            <w:tcW w:w="3009" w:type="dxa"/>
+            <w:shd w:val="clear" w:color="auto" w:fill="auto"/>
+            <w:tcMar>
+              <w:top w:w="100" w:type="dxa"/>
+              <w:left w:w="100" w:type="dxa"/>
+              <w:bottom w:w="100" w:type="dxa"/>
+              <w:right w:w="100" w:type="dxa"/>
+            </w:tcMar>
+          </w:tcPr>
+          <w:p>
+            <w:pPr>
+              <w:widowControl w:val="0"/>
+              <w:spacing w:line="240" w:lineRule="auto"/>
+            </w:pPr>
             <w:r>
               <w:t>varchar</w:t>
             </w:r>
-            <w:proofErr w:type="spellEnd"/>
           </w:p>
         </w:tc>
         <w:tc>
@@ -1741,13 +2533,8 @@
               </w:pBdr>
               <w:spacing w:line="240" w:lineRule="auto"/>
             </w:pPr>
-            <w:proofErr w:type="spellStart"/>
-            <w:r>
-              <w:t>varchar</w:t>
-            </w:r>
-            <w:proofErr w:type="spellEnd"/>
-            <w:r>
-              <w:t>, unikalne</w:t>
+            <w:r>
+              <w:t>varchar, unikalne</w:t>
             </w:r>
           </w:p>
         </w:tc>
@@ -1804,12 +2591,9 @@
               </w:pBdr>
               <w:spacing w:line="240" w:lineRule="auto"/>
             </w:pPr>
-            <w:proofErr w:type="spellStart"/>
-            <w:r>
-              <w:lastRenderedPageBreak/>
+            <w:r>
               <w:t>is_staff</w:t>
             </w:r>
-            <w:proofErr w:type="spellEnd"/>
           </w:p>
         </w:tc>
         <w:tc>
@@ -1835,11 +2619,9 @@
               </w:pBdr>
               <w:spacing w:line="240" w:lineRule="auto"/>
             </w:pPr>
-            <w:proofErr w:type="spellStart"/>
             <w:r>
               <w:t>bool</w:t>
             </w:r>
-            <w:proofErr w:type="spellEnd"/>
           </w:p>
         </w:tc>
         <w:tc>
@@ -1895,11 +2677,9 @@
               </w:pBdr>
               <w:spacing w:line="240" w:lineRule="auto"/>
             </w:pPr>
-            <w:proofErr w:type="spellStart"/>
             <w:r>
               <w:t>is_active</w:t>
             </w:r>
-            <w:proofErr w:type="spellEnd"/>
           </w:p>
         </w:tc>
         <w:tc>
@@ -1925,11 +2705,9 @@
               </w:pBdr>
               <w:spacing w:line="240" w:lineRule="auto"/>
             </w:pPr>
-            <w:proofErr w:type="spellStart"/>
             <w:r>
               <w:t>bool</w:t>
             </w:r>
-            <w:proofErr w:type="spellEnd"/>
           </w:p>
         </w:tc>
         <w:tc>
@@ -1985,11 +2763,9 @@
               </w:pBdr>
               <w:spacing w:line="240" w:lineRule="auto"/>
             </w:pPr>
-            <w:proofErr w:type="spellStart"/>
             <w:r>
               <w:t>is_superuser</w:t>
             </w:r>
-            <w:proofErr w:type="spellEnd"/>
           </w:p>
         </w:tc>
         <w:tc>
@@ -2015,11 +2791,9 @@
               </w:pBdr>
               <w:spacing w:line="240" w:lineRule="auto"/>
             </w:pPr>
-            <w:proofErr w:type="spellStart"/>
             <w:r>
               <w:t>boll</w:t>
             </w:r>
-            <w:proofErr w:type="spellEnd"/>
           </w:p>
         </w:tc>
         <w:tc>
@@ -2075,11 +2849,9 @@
               </w:pBdr>
               <w:spacing w:line="240" w:lineRule="auto"/>
             </w:pPr>
-            <w:proofErr w:type="spellStart"/>
             <w:r>
               <w:t>date_joined</w:t>
             </w:r>
-            <w:proofErr w:type="spellEnd"/>
           </w:p>
         </w:tc>
         <w:tc>
@@ -2105,11 +2877,9 @@
               </w:pBdr>
               <w:spacing w:line="240" w:lineRule="auto"/>
             </w:pPr>
-            <w:proofErr w:type="spellStart"/>
             <w:r>
               <w:t>datetime</w:t>
             </w:r>
-            <w:proofErr w:type="spellEnd"/>
           </w:p>
         </w:tc>
         <w:tc>
@@ -2165,11 +2935,9 @@
               </w:pBdr>
               <w:spacing w:line="240" w:lineRule="auto"/>
             </w:pPr>
-            <w:proofErr w:type="spellStart"/>
             <w:r>
               <w:t>first_name</w:t>
             </w:r>
-            <w:proofErr w:type="spellEnd"/>
           </w:p>
         </w:tc>
         <w:tc>
@@ -2195,11 +2963,9 @@
               </w:pBdr>
               <w:spacing w:line="240" w:lineRule="auto"/>
             </w:pPr>
-            <w:proofErr w:type="spellStart"/>
             <w:r>
               <w:t>varchar</w:t>
             </w:r>
-            <w:proofErr w:type="spellEnd"/>
           </w:p>
         </w:tc>
         <w:tc>
@@ -2255,11 +3021,9 @@
               </w:pBdr>
               <w:spacing w:line="240" w:lineRule="auto"/>
             </w:pPr>
-            <w:proofErr w:type="spellStart"/>
             <w:r>
               <w:t>last_name</w:t>
             </w:r>
-            <w:proofErr w:type="spellEnd"/>
           </w:p>
         </w:tc>
         <w:tc>
@@ -2285,11 +3049,9 @@
               </w:pBdr>
               <w:spacing w:line="240" w:lineRule="auto"/>
             </w:pPr>
-            <w:proofErr w:type="spellStart"/>
             <w:r>
               <w:t>varchar</w:t>
             </w:r>
-            <w:proofErr w:type="spellEnd"/>
           </w:p>
         </w:tc>
         <w:tc>
@@ -2328,33 +3090,17 @@
       <w:pPr>
         <w:pStyle w:val="Nagwek2"/>
       </w:pPr>
-      <w:bookmarkStart w:id="7" w:name="_wgze5hf7d24m" w:colFirst="0" w:colLast="0"/>
-      <w:bookmarkStart w:id="8" w:name="_Toc120286372"/>
-      <w:bookmarkEnd w:id="7"/>
+      <w:bookmarkStart w:id="15" w:name="_wgze5hf7d24m" w:colFirst="0" w:colLast="0"/>
+      <w:bookmarkStart w:id="16" w:name="_Toc121069820"/>
+      <w:bookmarkEnd w:id="15"/>
       <w:r>
         <w:t>Tabela Photo</w:t>
       </w:r>
-      <w:bookmarkEnd w:id="8"/>
+      <w:bookmarkEnd w:id="16"/>
     </w:p>
     <w:p>
       <w:r>
-        <w:t xml:space="preserve">Tabela zawierająca informacje o zdjęciu. Posiada klucz obcy </w:t>
-      </w:r>
-      <w:proofErr w:type="spellStart"/>
-      <w:r>
-        <w:t>author_id</w:t>
-      </w:r>
-      <w:proofErr w:type="spellEnd"/>
-      <w:r>
-        <w:t xml:space="preserve"> odnoszący się do tabeli User (Relacja typu </w:t>
-      </w:r>
-      <w:proofErr w:type="spellStart"/>
-      <w:r>
-        <w:t>OneToMany</w:t>
-      </w:r>
-      <w:proofErr w:type="spellEnd"/>
-      <w:r>
-        <w:t>)</w:t>
+        <w:t>Tabela zawierająca informacje o zdjęciu. Posiada klucz obcy author_id odnoszący się do tabeli User (Relacja typu OneToMany)</w:t>
       </w:r>
     </w:p>
     <w:p/>
@@ -2501,13 +3247,8 @@
               <w:spacing w:line="240" w:lineRule="auto"/>
             </w:pPr>
             <w:r>
-              <w:t xml:space="preserve">Klucz główny, </w:t>
-            </w:r>
-            <w:proofErr w:type="spellStart"/>
-            <w:r>
-              <w:t>integer</w:t>
-            </w:r>
-            <w:proofErr w:type="spellEnd"/>
+              <w:t>Klucz główny, integer</w:t>
+            </w:r>
           </w:p>
         </w:tc>
         <w:tc>
@@ -2549,11 +3290,9 @@
               <w:widowControl w:val="0"/>
               <w:spacing w:line="240" w:lineRule="auto"/>
             </w:pPr>
-            <w:proofErr w:type="spellStart"/>
             <w:r>
               <w:t>photo</w:t>
             </w:r>
-            <w:proofErr w:type="spellEnd"/>
           </w:p>
         </w:tc>
         <w:tc>
@@ -2572,11 +3311,9 @@
               <w:widowControl w:val="0"/>
               <w:spacing w:line="240" w:lineRule="auto"/>
             </w:pPr>
-            <w:proofErr w:type="spellStart"/>
             <w:r>
               <w:t>varchar</w:t>
             </w:r>
-            <w:proofErr w:type="spellEnd"/>
           </w:p>
         </w:tc>
         <w:tc>
@@ -2618,11 +3355,9 @@
               <w:widowControl w:val="0"/>
               <w:spacing w:line="240" w:lineRule="auto"/>
             </w:pPr>
-            <w:proofErr w:type="spellStart"/>
             <w:r>
               <w:t>description</w:t>
             </w:r>
-            <w:proofErr w:type="spellEnd"/>
           </w:p>
         </w:tc>
         <w:tc>
@@ -2641,11 +3376,9 @@
               <w:widowControl w:val="0"/>
               <w:spacing w:line="240" w:lineRule="auto"/>
             </w:pPr>
-            <w:proofErr w:type="spellStart"/>
             <w:r>
               <w:t>text</w:t>
             </w:r>
-            <w:proofErr w:type="spellEnd"/>
           </w:p>
         </w:tc>
         <w:tc>
@@ -2708,11 +3441,9 @@
               <w:widowControl w:val="0"/>
               <w:spacing w:line="240" w:lineRule="auto"/>
             </w:pPr>
-            <w:proofErr w:type="spellStart"/>
             <w:r>
               <w:t>boolean</w:t>
             </w:r>
-            <w:proofErr w:type="spellEnd"/>
           </w:p>
         </w:tc>
         <w:tc>
@@ -2754,11 +3485,9 @@
               <w:widowControl w:val="0"/>
               <w:spacing w:line="240" w:lineRule="auto"/>
             </w:pPr>
-            <w:proofErr w:type="spellStart"/>
             <w:r>
               <w:t>deleted</w:t>
             </w:r>
-            <w:proofErr w:type="spellEnd"/>
           </w:p>
         </w:tc>
         <w:tc>
@@ -2777,11 +3506,9 @@
               <w:widowControl w:val="0"/>
               <w:spacing w:line="240" w:lineRule="auto"/>
             </w:pPr>
-            <w:proofErr w:type="spellStart"/>
             <w:r>
               <w:t>boolean</w:t>
             </w:r>
-            <w:proofErr w:type="spellEnd"/>
           </w:p>
         </w:tc>
         <w:tc>
@@ -2801,15 +3528,7 @@
               <w:spacing w:line="240" w:lineRule="auto"/>
             </w:pPr>
             <w:r>
-              <w:t xml:space="preserve">Czy plik znajduje </w:t>
-            </w:r>
-            <w:proofErr w:type="spellStart"/>
-            <w:r>
-              <w:t>sie</w:t>
-            </w:r>
-            <w:proofErr w:type="spellEnd"/>
-            <w:r>
-              <w:t xml:space="preserve"> w koszu</w:t>
+              <w:t>Czy plik znajduje sie w koszu</w:t>
             </w:r>
           </w:p>
         </w:tc>
@@ -2831,11 +3550,9 @@
               <w:widowControl w:val="0"/>
               <w:spacing w:line="240" w:lineRule="auto"/>
             </w:pPr>
-            <w:proofErr w:type="spellStart"/>
             <w:r>
               <w:t>deleted_date</w:t>
             </w:r>
-            <w:proofErr w:type="spellEnd"/>
           </w:p>
         </w:tc>
         <w:tc>
@@ -2854,11 +3571,9 @@
               <w:widowControl w:val="0"/>
               <w:spacing w:line="240" w:lineRule="auto"/>
             </w:pPr>
-            <w:proofErr w:type="spellStart"/>
             <w:r>
               <w:t>datetime</w:t>
             </w:r>
-            <w:proofErr w:type="spellEnd"/>
           </w:p>
         </w:tc>
         <w:tc>
@@ -2900,11 +3615,9 @@
               <w:widowControl w:val="0"/>
               <w:spacing w:line="240" w:lineRule="auto"/>
             </w:pPr>
-            <w:proofErr w:type="spellStart"/>
             <w:r>
               <w:t>updated</w:t>
             </w:r>
-            <w:proofErr w:type="spellEnd"/>
           </w:p>
         </w:tc>
         <w:tc>
@@ -2923,11 +3636,9 @@
               <w:widowControl w:val="0"/>
               <w:spacing w:line="240" w:lineRule="auto"/>
             </w:pPr>
-            <w:proofErr w:type="spellStart"/>
             <w:r>
               <w:t>datetime</w:t>
             </w:r>
-            <w:proofErr w:type="spellEnd"/>
           </w:p>
         </w:tc>
         <w:tc>
@@ -2969,11 +3680,9 @@
               <w:widowControl w:val="0"/>
               <w:spacing w:line="240" w:lineRule="auto"/>
             </w:pPr>
-            <w:proofErr w:type="spellStart"/>
             <w:r>
               <w:t>created</w:t>
             </w:r>
-            <w:proofErr w:type="spellEnd"/>
           </w:p>
         </w:tc>
         <w:tc>
@@ -2992,11 +3701,9 @@
               <w:widowControl w:val="0"/>
               <w:spacing w:line="240" w:lineRule="auto"/>
             </w:pPr>
-            <w:proofErr w:type="spellStart"/>
             <w:r>
               <w:t>datetime</w:t>
             </w:r>
-            <w:proofErr w:type="spellEnd"/>
           </w:p>
         </w:tc>
         <w:tc>
@@ -3038,11 +3745,9 @@
               <w:widowControl w:val="0"/>
               <w:spacing w:line="240" w:lineRule="auto"/>
             </w:pPr>
-            <w:proofErr w:type="spellStart"/>
             <w:r>
               <w:t>author_id</w:t>
             </w:r>
-            <w:proofErr w:type="spellEnd"/>
           </w:p>
         </w:tc>
         <w:tc>
@@ -3062,13 +3767,8 @@
               <w:spacing w:line="240" w:lineRule="auto"/>
             </w:pPr>
             <w:r>
-              <w:t xml:space="preserve">Klucz obcy, </w:t>
-            </w:r>
-            <w:proofErr w:type="spellStart"/>
-            <w:r>
-              <w:t>integer</w:t>
-            </w:r>
-            <w:proofErr w:type="spellEnd"/>
+              <w:t>Klucz obcy, integer</w:t>
+            </w:r>
           </w:p>
         </w:tc>
         <w:tc>
@@ -3110,11 +3810,9 @@
               <w:widowControl w:val="0"/>
               <w:spacing w:line="240" w:lineRule="auto"/>
             </w:pPr>
-            <w:proofErr w:type="spellStart"/>
             <w:r>
               <w:t>width</w:t>
             </w:r>
-            <w:proofErr w:type="spellEnd"/>
           </w:p>
         </w:tc>
         <w:tc>
@@ -3133,11 +3831,9 @@
               <w:widowControl w:val="0"/>
               <w:spacing w:line="240" w:lineRule="auto"/>
             </w:pPr>
-            <w:proofErr w:type="spellStart"/>
             <w:r>
               <w:t>integer</w:t>
             </w:r>
-            <w:proofErr w:type="spellEnd"/>
           </w:p>
         </w:tc>
         <w:tc>
@@ -3179,11 +3875,9 @@
               <w:widowControl w:val="0"/>
               <w:spacing w:line="240" w:lineRule="auto"/>
             </w:pPr>
-            <w:proofErr w:type="spellStart"/>
             <w:r>
               <w:t>height</w:t>
             </w:r>
-            <w:proofErr w:type="spellEnd"/>
           </w:p>
         </w:tc>
         <w:tc>
@@ -3202,11 +3896,9 @@
               <w:widowControl w:val="0"/>
               <w:spacing w:line="240" w:lineRule="auto"/>
             </w:pPr>
-            <w:proofErr w:type="spellStart"/>
             <w:r>
               <w:t>integer</w:t>
             </w:r>
-            <w:proofErr w:type="spellEnd"/>
           </w:p>
         </w:tc>
         <w:tc>
@@ -3234,46 +3926,25 @@
     </w:tbl>
     <w:p/>
     <w:p>
-      <w:bookmarkStart w:id="9" w:name="_zb57sjdiwls5" w:colFirst="0" w:colLast="0"/>
-      <w:bookmarkEnd w:id="9"/>
+      <w:bookmarkStart w:id="17" w:name="_zb57sjdiwls5" w:colFirst="0" w:colLast="0"/>
+      <w:bookmarkEnd w:id="17"/>
+    </w:p>
+    <w:p/>
+    <w:p>
+      <w:pPr>
+        <w:pStyle w:val="Nagwek2"/>
+      </w:pPr>
+      <w:bookmarkStart w:id="18" w:name="_k4ss4wf5wsbr" w:colFirst="0" w:colLast="0"/>
+      <w:bookmarkStart w:id="19" w:name="_Toc121069821"/>
+      <w:bookmarkEnd w:id="18"/>
+      <w:r>
+        <w:t>Tabela Album</w:t>
+      </w:r>
+      <w:bookmarkEnd w:id="19"/>
     </w:p>
     <w:p>
       <w:r>
-        <w:br w:type="page"/>
-      </w:r>
-    </w:p>
-    <w:p>
-      <w:pPr>
-        <w:pStyle w:val="Nagwek2"/>
-      </w:pPr>
-      <w:bookmarkStart w:id="10" w:name="_k4ss4wf5wsbr" w:colFirst="0" w:colLast="0"/>
-      <w:bookmarkStart w:id="11" w:name="_Toc120286374"/>
-      <w:bookmarkEnd w:id="10"/>
-      <w:r>
-        <w:lastRenderedPageBreak/>
-        <w:t>Tabela Album</w:t>
-      </w:r>
-      <w:bookmarkEnd w:id="11"/>
-    </w:p>
-    <w:p>
-      <w:r>
-        <w:t xml:space="preserve">Tabela zawierająca informacje o albumie. Posiada klucz obcy </w:t>
-      </w:r>
-      <w:proofErr w:type="spellStart"/>
-      <w:r>
-        <w:t>author_id</w:t>
-      </w:r>
-      <w:proofErr w:type="spellEnd"/>
-      <w:r>
-        <w:t xml:space="preserve"> odnoszący się do jedynego autora albumu z tabeli User (Relacja typu </w:t>
-      </w:r>
-      <w:proofErr w:type="spellStart"/>
-      <w:r>
-        <w:t>OneToMany</w:t>
-      </w:r>
-      <w:proofErr w:type="spellEnd"/>
-      <w:r>
-        <w:t>)</w:t>
+        <w:t>Tabela zawierająca informacje o albumie. Posiada klucz obcy author_id odnoszący się do jedynego autora albumu z tabeli User (Relacja typu OneToMany)</w:t>
       </w:r>
     </w:p>
     <w:p/>
@@ -3420,13 +4091,8 @@
               <w:spacing w:line="240" w:lineRule="auto"/>
             </w:pPr>
             <w:r>
-              <w:t xml:space="preserve">Klucz główny, </w:t>
-            </w:r>
-            <w:proofErr w:type="spellStart"/>
-            <w:r>
-              <w:t>integer</w:t>
-            </w:r>
-            <w:proofErr w:type="spellEnd"/>
+              <w:t>Klucz główny, integer</w:t>
+            </w:r>
           </w:p>
         </w:tc>
         <w:tc>
@@ -3468,34 +4134,30 @@
               <w:widowControl w:val="0"/>
               <w:spacing w:line="240" w:lineRule="auto"/>
             </w:pPr>
-            <w:proofErr w:type="spellStart"/>
             <w:r>
               <w:t>name</w:t>
             </w:r>
-            <w:proofErr w:type="spellEnd"/>
-          </w:p>
-        </w:tc>
-        <w:tc>
-          <w:tcPr>
-            <w:tcW w:w="3009" w:type="dxa"/>
-            <w:shd w:val="clear" w:color="auto" w:fill="auto"/>
-            <w:tcMar>
-              <w:top w:w="100" w:type="dxa"/>
-              <w:left w:w="100" w:type="dxa"/>
-              <w:bottom w:w="100" w:type="dxa"/>
-              <w:right w:w="100" w:type="dxa"/>
-            </w:tcMar>
-          </w:tcPr>
-          <w:p>
-            <w:pPr>
-              <w:widowControl w:val="0"/>
-              <w:spacing w:line="240" w:lineRule="auto"/>
-            </w:pPr>
-            <w:proofErr w:type="spellStart"/>
+          </w:p>
+        </w:tc>
+        <w:tc>
+          <w:tcPr>
+            <w:tcW w:w="3009" w:type="dxa"/>
+            <w:shd w:val="clear" w:color="auto" w:fill="auto"/>
+            <w:tcMar>
+              <w:top w:w="100" w:type="dxa"/>
+              <w:left w:w="100" w:type="dxa"/>
+              <w:bottom w:w="100" w:type="dxa"/>
+              <w:right w:w="100" w:type="dxa"/>
+            </w:tcMar>
+          </w:tcPr>
+          <w:p>
+            <w:pPr>
+              <w:widowControl w:val="0"/>
+              <w:spacing w:line="240" w:lineRule="auto"/>
+            </w:pPr>
             <w:r>
               <w:t>varchar</w:t>
             </w:r>
-            <w:proofErr w:type="spellEnd"/>
           </w:p>
         </w:tc>
         <w:tc>
@@ -3537,34 +4199,30 @@
               <w:widowControl w:val="0"/>
               <w:spacing w:line="240" w:lineRule="auto"/>
             </w:pPr>
-            <w:proofErr w:type="spellStart"/>
             <w:r>
               <w:t>description</w:t>
             </w:r>
-            <w:proofErr w:type="spellEnd"/>
-          </w:p>
-        </w:tc>
-        <w:tc>
-          <w:tcPr>
-            <w:tcW w:w="3009" w:type="dxa"/>
-            <w:shd w:val="clear" w:color="auto" w:fill="auto"/>
-            <w:tcMar>
-              <w:top w:w="100" w:type="dxa"/>
-              <w:left w:w="100" w:type="dxa"/>
-              <w:bottom w:w="100" w:type="dxa"/>
-              <w:right w:w="100" w:type="dxa"/>
-            </w:tcMar>
-          </w:tcPr>
-          <w:p>
-            <w:pPr>
-              <w:widowControl w:val="0"/>
-              <w:spacing w:line="240" w:lineRule="auto"/>
-            </w:pPr>
-            <w:proofErr w:type="spellStart"/>
+          </w:p>
+        </w:tc>
+        <w:tc>
+          <w:tcPr>
+            <w:tcW w:w="3009" w:type="dxa"/>
+            <w:shd w:val="clear" w:color="auto" w:fill="auto"/>
+            <w:tcMar>
+              <w:top w:w="100" w:type="dxa"/>
+              <w:left w:w="100" w:type="dxa"/>
+              <w:bottom w:w="100" w:type="dxa"/>
+              <w:right w:w="100" w:type="dxa"/>
+            </w:tcMar>
+          </w:tcPr>
+          <w:p>
+            <w:pPr>
+              <w:widowControl w:val="0"/>
+              <w:spacing w:line="240" w:lineRule="auto"/>
+            </w:pPr>
             <w:r>
               <w:t>text</w:t>
             </w:r>
-            <w:proofErr w:type="spellEnd"/>
           </w:p>
         </w:tc>
         <w:tc>
@@ -3606,34 +4264,30 @@
               <w:widowControl w:val="0"/>
               <w:spacing w:line="240" w:lineRule="auto"/>
             </w:pPr>
-            <w:proofErr w:type="spellStart"/>
             <w:r>
               <w:t>created</w:t>
             </w:r>
-            <w:proofErr w:type="spellEnd"/>
-          </w:p>
-        </w:tc>
-        <w:tc>
-          <w:tcPr>
-            <w:tcW w:w="3009" w:type="dxa"/>
-            <w:shd w:val="clear" w:color="auto" w:fill="auto"/>
-            <w:tcMar>
-              <w:top w:w="100" w:type="dxa"/>
-              <w:left w:w="100" w:type="dxa"/>
-              <w:bottom w:w="100" w:type="dxa"/>
-              <w:right w:w="100" w:type="dxa"/>
-            </w:tcMar>
-          </w:tcPr>
-          <w:p>
-            <w:pPr>
-              <w:widowControl w:val="0"/>
-              <w:spacing w:line="240" w:lineRule="auto"/>
-            </w:pPr>
-            <w:proofErr w:type="spellStart"/>
+          </w:p>
+        </w:tc>
+        <w:tc>
+          <w:tcPr>
+            <w:tcW w:w="3009" w:type="dxa"/>
+            <w:shd w:val="clear" w:color="auto" w:fill="auto"/>
+            <w:tcMar>
+              <w:top w:w="100" w:type="dxa"/>
+              <w:left w:w="100" w:type="dxa"/>
+              <w:bottom w:w="100" w:type="dxa"/>
+              <w:right w:w="100" w:type="dxa"/>
+            </w:tcMar>
+          </w:tcPr>
+          <w:p>
+            <w:pPr>
+              <w:widowControl w:val="0"/>
+              <w:spacing w:line="240" w:lineRule="auto"/>
+            </w:pPr>
             <w:r>
               <w:t>datetime</w:t>
             </w:r>
-            <w:proofErr w:type="spellEnd"/>
           </w:p>
         </w:tc>
         <w:tc>
@@ -3675,34 +4329,30 @@
               <w:widowControl w:val="0"/>
               <w:spacing w:line="240" w:lineRule="auto"/>
             </w:pPr>
-            <w:proofErr w:type="spellStart"/>
             <w:r>
               <w:t>updated</w:t>
             </w:r>
-            <w:proofErr w:type="spellEnd"/>
-          </w:p>
-        </w:tc>
-        <w:tc>
-          <w:tcPr>
-            <w:tcW w:w="3009" w:type="dxa"/>
-            <w:shd w:val="clear" w:color="auto" w:fill="auto"/>
-            <w:tcMar>
-              <w:top w:w="100" w:type="dxa"/>
-              <w:left w:w="100" w:type="dxa"/>
-              <w:bottom w:w="100" w:type="dxa"/>
-              <w:right w:w="100" w:type="dxa"/>
-            </w:tcMar>
-          </w:tcPr>
-          <w:p>
-            <w:pPr>
-              <w:widowControl w:val="0"/>
-              <w:spacing w:line="240" w:lineRule="auto"/>
-            </w:pPr>
-            <w:proofErr w:type="spellStart"/>
+          </w:p>
+        </w:tc>
+        <w:tc>
+          <w:tcPr>
+            <w:tcW w:w="3009" w:type="dxa"/>
+            <w:shd w:val="clear" w:color="auto" w:fill="auto"/>
+            <w:tcMar>
+              <w:top w:w="100" w:type="dxa"/>
+              <w:left w:w="100" w:type="dxa"/>
+              <w:bottom w:w="100" w:type="dxa"/>
+              <w:right w:w="100" w:type="dxa"/>
+            </w:tcMar>
+          </w:tcPr>
+          <w:p>
+            <w:pPr>
+              <w:widowControl w:val="0"/>
+              <w:spacing w:line="240" w:lineRule="auto"/>
+            </w:pPr>
             <w:r>
               <w:t>datetime</w:t>
             </w:r>
-            <w:proofErr w:type="spellEnd"/>
           </w:p>
         </w:tc>
         <w:tc>
@@ -3744,37 +4394,30 @@
               <w:widowControl w:val="0"/>
               <w:spacing w:line="240" w:lineRule="auto"/>
             </w:pPr>
-            <w:proofErr w:type="spellStart"/>
             <w:r>
               <w:t>author_id</w:t>
             </w:r>
-            <w:proofErr w:type="spellEnd"/>
-          </w:p>
-        </w:tc>
-        <w:tc>
-          <w:tcPr>
-            <w:tcW w:w="3009" w:type="dxa"/>
-            <w:shd w:val="clear" w:color="auto" w:fill="auto"/>
-            <w:tcMar>
-              <w:top w:w="100" w:type="dxa"/>
-              <w:left w:w="100" w:type="dxa"/>
-              <w:bottom w:w="100" w:type="dxa"/>
-              <w:right w:w="100" w:type="dxa"/>
-            </w:tcMar>
-          </w:tcPr>
-          <w:p>
-            <w:pPr>
-              <w:widowControl w:val="0"/>
-              <w:spacing w:line="240" w:lineRule="auto"/>
-            </w:pPr>
-            <w:r>
-              <w:t xml:space="preserve">Klucz obcy, </w:t>
-            </w:r>
-            <w:proofErr w:type="spellStart"/>
-            <w:r>
-              <w:t>integer</w:t>
-            </w:r>
-            <w:proofErr w:type="spellEnd"/>
+          </w:p>
+        </w:tc>
+        <w:tc>
+          <w:tcPr>
+            <w:tcW w:w="3009" w:type="dxa"/>
+            <w:shd w:val="clear" w:color="auto" w:fill="auto"/>
+            <w:tcMar>
+              <w:top w:w="100" w:type="dxa"/>
+              <w:left w:w="100" w:type="dxa"/>
+              <w:bottom w:w="100" w:type="dxa"/>
+              <w:right w:w="100" w:type="dxa"/>
+            </w:tcMar>
+          </w:tcPr>
+          <w:p>
+            <w:pPr>
+              <w:widowControl w:val="0"/>
+              <w:spacing w:line="240" w:lineRule="auto"/>
+            </w:pPr>
+            <w:r>
+              <w:t>Klucz obcy, integer</w:t>
+            </w:r>
           </w:p>
         </w:tc>
         <w:tc>
@@ -3806,35 +4449,17 @@
       <w:pPr>
         <w:pStyle w:val="Nagwek2"/>
       </w:pPr>
-      <w:bookmarkStart w:id="12" w:name="_mm6f5dmzdb1" w:colFirst="0" w:colLast="0"/>
-      <w:bookmarkStart w:id="13" w:name="_Toc120286375"/>
-      <w:bookmarkEnd w:id="12"/>
+      <w:bookmarkStart w:id="20" w:name="_mm6f5dmzdb1" w:colFirst="0" w:colLast="0"/>
+      <w:bookmarkStart w:id="21" w:name="_Toc121069822"/>
+      <w:bookmarkEnd w:id="20"/>
       <w:r>
-        <w:t xml:space="preserve">Tabela </w:t>
+        <w:t>Tabela AlbumPhoto</w:t>
       </w:r>
-      <w:proofErr w:type="spellStart"/>
-      <w:r>
-        <w:t>AlbumPhoto</w:t>
-      </w:r>
-      <w:bookmarkEnd w:id="13"/>
-      <w:proofErr w:type="spellEnd"/>
+      <w:bookmarkEnd w:id="21"/>
     </w:p>
     <w:p>
-      <w:proofErr w:type="spellStart"/>
       <w:r>
-        <w:t>Tabiera</w:t>
-      </w:r>
-      <w:proofErr w:type="spellEnd"/>
-      <w:r>
-        <w:t xml:space="preserve"> zawierająca informację o zdjęciach przypisanych do albumu. Jest to relacja typu </w:t>
-      </w:r>
-      <w:proofErr w:type="spellStart"/>
-      <w:r>
-        <w:t>ManyToMany</w:t>
-      </w:r>
-      <w:proofErr w:type="spellEnd"/>
-      <w:r>
-        <w:t xml:space="preserve"> ze względu na fakt że każde zdjęcie może mieć wiele albumów</w:t>
+        <w:t>Tabiera zawierająca informację o zdjęciach przypisanych do albumu. Jest to relacja typu ManyToMany ze względu na fakt że każde zdjęcie może mieć wiele albumów</w:t>
       </w:r>
     </w:p>
     <w:p/>
@@ -3981,13 +4606,8 @@
               <w:spacing w:line="240" w:lineRule="auto"/>
             </w:pPr>
             <w:r>
-              <w:t xml:space="preserve">Klucz główny, </w:t>
-            </w:r>
-            <w:proofErr w:type="spellStart"/>
-            <w:r>
-              <w:t>integer</w:t>
-            </w:r>
-            <w:proofErr w:type="spellEnd"/>
+              <w:t>Klucz główny, integer</w:t>
+            </w:r>
           </w:p>
         </w:tc>
         <w:tc>
@@ -4029,37 +4649,30 @@
               <w:widowControl w:val="0"/>
               <w:spacing w:line="240" w:lineRule="auto"/>
             </w:pPr>
-            <w:proofErr w:type="spellStart"/>
             <w:r>
               <w:t>album_id</w:t>
             </w:r>
-            <w:proofErr w:type="spellEnd"/>
-          </w:p>
-        </w:tc>
-        <w:tc>
-          <w:tcPr>
-            <w:tcW w:w="3009" w:type="dxa"/>
-            <w:shd w:val="clear" w:color="auto" w:fill="auto"/>
-            <w:tcMar>
-              <w:top w:w="100" w:type="dxa"/>
-              <w:left w:w="100" w:type="dxa"/>
-              <w:bottom w:w="100" w:type="dxa"/>
-              <w:right w:w="100" w:type="dxa"/>
-            </w:tcMar>
-          </w:tcPr>
-          <w:p>
-            <w:pPr>
-              <w:widowControl w:val="0"/>
-              <w:spacing w:line="240" w:lineRule="auto"/>
-            </w:pPr>
-            <w:r>
-              <w:t xml:space="preserve">Klucz obcy, </w:t>
-            </w:r>
-            <w:proofErr w:type="spellStart"/>
-            <w:r>
-              <w:t>integer</w:t>
-            </w:r>
-            <w:proofErr w:type="spellEnd"/>
+          </w:p>
+        </w:tc>
+        <w:tc>
+          <w:tcPr>
+            <w:tcW w:w="3009" w:type="dxa"/>
+            <w:shd w:val="clear" w:color="auto" w:fill="auto"/>
+            <w:tcMar>
+              <w:top w:w="100" w:type="dxa"/>
+              <w:left w:w="100" w:type="dxa"/>
+              <w:bottom w:w="100" w:type="dxa"/>
+              <w:right w:w="100" w:type="dxa"/>
+            </w:tcMar>
+          </w:tcPr>
+          <w:p>
+            <w:pPr>
+              <w:widowControl w:val="0"/>
+              <w:spacing w:line="240" w:lineRule="auto"/>
+            </w:pPr>
+            <w:r>
+              <w:t>Klucz obcy, integer</w:t>
+            </w:r>
           </w:p>
         </w:tc>
         <w:tc>
@@ -4101,37 +4714,30 @@
               <w:widowControl w:val="0"/>
               <w:spacing w:line="240" w:lineRule="auto"/>
             </w:pPr>
-            <w:proofErr w:type="spellStart"/>
             <w:r>
               <w:t>photo_id</w:t>
             </w:r>
-            <w:proofErr w:type="spellEnd"/>
-          </w:p>
-        </w:tc>
-        <w:tc>
-          <w:tcPr>
-            <w:tcW w:w="3009" w:type="dxa"/>
-            <w:shd w:val="clear" w:color="auto" w:fill="auto"/>
-            <w:tcMar>
-              <w:top w:w="100" w:type="dxa"/>
-              <w:left w:w="100" w:type="dxa"/>
-              <w:bottom w:w="100" w:type="dxa"/>
-              <w:right w:w="100" w:type="dxa"/>
-            </w:tcMar>
-          </w:tcPr>
-          <w:p>
-            <w:pPr>
-              <w:widowControl w:val="0"/>
-              <w:spacing w:line="240" w:lineRule="auto"/>
-            </w:pPr>
-            <w:r>
-              <w:t xml:space="preserve">Klucz obcy, </w:t>
-            </w:r>
-            <w:proofErr w:type="spellStart"/>
-            <w:r>
-              <w:t>integer</w:t>
-            </w:r>
-            <w:proofErr w:type="spellEnd"/>
+          </w:p>
+        </w:tc>
+        <w:tc>
+          <w:tcPr>
+            <w:tcW w:w="3009" w:type="dxa"/>
+            <w:shd w:val="clear" w:color="auto" w:fill="auto"/>
+            <w:tcMar>
+              <w:top w:w="100" w:type="dxa"/>
+              <w:left w:w="100" w:type="dxa"/>
+              <w:bottom w:w="100" w:type="dxa"/>
+              <w:right w:w="100" w:type="dxa"/>
+            </w:tcMar>
+          </w:tcPr>
+          <w:p>
+            <w:pPr>
+              <w:widowControl w:val="0"/>
+              <w:spacing w:line="240" w:lineRule="auto"/>
+            </w:pPr>
+            <w:r>
+              <w:t>Klucz obcy, integer</w:t>
+            </w:r>
           </w:p>
         </w:tc>
         <w:tc>
@@ -4162,25 +4768,17 @@
       <w:pPr>
         <w:pStyle w:val="Nagwek2"/>
       </w:pPr>
-      <w:bookmarkStart w:id="14" w:name="_28vtrqqa1cw6" w:colFirst="0" w:colLast="0"/>
-      <w:bookmarkStart w:id="15" w:name="_Toc120286376"/>
-      <w:bookmarkEnd w:id="14"/>
+      <w:bookmarkStart w:id="22" w:name="_28vtrqqa1cw6" w:colFirst="0" w:colLast="0"/>
+      <w:bookmarkStart w:id="23" w:name="_Toc121069823"/>
+      <w:bookmarkEnd w:id="22"/>
       <w:r>
         <w:t>Tabela Tag</w:t>
       </w:r>
-      <w:bookmarkEnd w:id="15"/>
+      <w:bookmarkEnd w:id="23"/>
     </w:p>
     <w:p>
       <w:r>
-        <w:t xml:space="preserve">Tabela słownikowa zawierające unikalne nazwy </w:t>
-      </w:r>
-      <w:proofErr w:type="spellStart"/>
-      <w:r>
-        <w:t>Tagów</w:t>
-      </w:r>
-      <w:proofErr w:type="spellEnd"/>
-      <w:r>
-        <w:t>.</w:t>
+        <w:t>Tabela słownikowa zawierające unikalne nazwy Tagów.</w:t>
       </w:r>
     </w:p>
     <w:p/>
@@ -4327,13 +4925,8 @@
               <w:spacing w:line="240" w:lineRule="auto"/>
             </w:pPr>
             <w:r>
-              <w:t xml:space="preserve">Klucz główny, </w:t>
-            </w:r>
-            <w:proofErr w:type="spellStart"/>
-            <w:r>
-              <w:t>integer</w:t>
-            </w:r>
-            <w:proofErr w:type="spellEnd"/>
+              <w:t>Klucz główny, integer</w:t>
+            </w:r>
           </w:p>
         </w:tc>
         <w:tc>
@@ -4375,63 +4968,51 @@
               <w:widowControl w:val="0"/>
               <w:spacing w:line="240" w:lineRule="auto"/>
             </w:pPr>
-            <w:proofErr w:type="spellStart"/>
             <w:r>
               <w:t>name</w:t>
             </w:r>
-            <w:proofErr w:type="spellEnd"/>
-          </w:p>
-        </w:tc>
-        <w:tc>
-          <w:tcPr>
-            <w:tcW w:w="3009" w:type="dxa"/>
-            <w:shd w:val="clear" w:color="auto" w:fill="auto"/>
-            <w:tcMar>
-              <w:top w:w="100" w:type="dxa"/>
-              <w:left w:w="100" w:type="dxa"/>
-              <w:bottom w:w="100" w:type="dxa"/>
-              <w:right w:w="100" w:type="dxa"/>
-            </w:tcMar>
-          </w:tcPr>
-          <w:p>
-            <w:pPr>
-              <w:widowControl w:val="0"/>
-              <w:spacing w:line="240" w:lineRule="auto"/>
-            </w:pPr>
-            <w:proofErr w:type="spellStart"/>
-            <w:r>
-              <w:t>varchar</w:t>
-            </w:r>
-            <w:proofErr w:type="spellEnd"/>
-            <w:r>
-              <w:t>, unikalne</w:t>
-            </w:r>
-          </w:p>
-        </w:tc>
-        <w:tc>
-          <w:tcPr>
-            <w:tcW w:w="3009" w:type="dxa"/>
-            <w:shd w:val="clear" w:color="auto" w:fill="auto"/>
-            <w:tcMar>
-              <w:top w:w="100" w:type="dxa"/>
-              <w:left w:w="100" w:type="dxa"/>
-              <w:bottom w:w="100" w:type="dxa"/>
-              <w:right w:w="100" w:type="dxa"/>
-            </w:tcMar>
-          </w:tcPr>
-          <w:p>
-            <w:pPr>
-              <w:widowControl w:val="0"/>
-              <w:spacing w:line="240" w:lineRule="auto"/>
-            </w:pPr>
-            <w:r>
-              <w:t xml:space="preserve">Nazwa </w:t>
-            </w:r>
-            <w:proofErr w:type="spellStart"/>
-            <w:r>
-              <w:t>tagu</w:t>
-            </w:r>
-            <w:proofErr w:type="spellEnd"/>
+          </w:p>
+        </w:tc>
+        <w:tc>
+          <w:tcPr>
+            <w:tcW w:w="3009" w:type="dxa"/>
+            <w:shd w:val="clear" w:color="auto" w:fill="auto"/>
+            <w:tcMar>
+              <w:top w:w="100" w:type="dxa"/>
+              <w:left w:w="100" w:type="dxa"/>
+              <w:bottom w:w="100" w:type="dxa"/>
+              <w:right w:w="100" w:type="dxa"/>
+            </w:tcMar>
+          </w:tcPr>
+          <w:p>
+            <w:pPr>
+              <w:widowControl w:val="0"/>
+              <w:spacing w:line="240" w:lineRule="auto"/>
+            </w:pPr>
+            <w:r>
+              <w:t>varchar, unikalne</w:t>
+            </w:r>
+          </w:p>
+        </w:tc>
+        <w:tc>
+          <w:tcPr>
+            <w:tcW w:w="3009" w:type="dxa"/>
+            <w:shd w:val="clear" w:color="auto" w:fill="auto"/>
+            <w:tcMar>
+              <w:top w:w="100" w:type="dxa"/>
+              <w:left w:w="100" w:type="dxa"/>
+              <w:bottom w:w="100" w:type="dxa"/>
+              <w:right w:w="100" w:type="dxa"/>
+            </w:tcMar>
+          </w:tcPr>
+          <w:p>
+            <w:pPr>
+              <w:widowControl w:val="0"/>
+              <w:spacing w:line="240" w:lineRule="auto"/>
+            </w:pPr>
+            <w:r>
+              <w:t>Nazwa tagu</w:t>
+            </w:r>
           </w:p>
         </w:tc>
       </w:tr>
@@ -4442,50 +5023,19 @@
       <w:pPr>
         <w:pStyle w:val="Nagwek2"/>
       </w:pPr>
-      <w:bookmarkStart w:id="16" w:name="_xw4i8hohu4r9" w:colFirst="0" w:colLast="0"/>
-      <w:bookmarkStart w:id="17" w:name="_Toc120286377"/>
-      <w:bookmarkEnd w:id="16"/>
+      <w:bookmarkStart w:id="24" w:name="_xw4i8hohu4r9" w:colFirst="0" w:colLast="0"/>
+      <w:bookmarkStart w:id="25" w:name="_Toc121069824"/>
+      <w:bookmarkEnd w:id="24"/>
       <w:r>
         <w:lastRenderedPageBreak/>
-        <w:t xml:space="preserve">Tabela </w:t>
+        <w:t>Tabela TagPhoto</w:t>
       </w:r>
-      <w:proofErr w:type="spellStart"/>
-      <w:r>
-        <w:t>TagPhoto</w:t>
-      </w:r>
-      <w:bookmarkEnd w:id="17"/>
-      <w:proofErr w:type="spellEnd"/>
+      <w:bookmarkEnd w:id="25"/>
     </w:p>
     <w:p>
-      <w:proofErr w:type="spellStart"/>
       <w:r>
-        <w:t>Tabiera</w:t>
+        <w:t>Tabiera zawierająca informację o tagach przypisanych do zdjęć. Jest to relacja typu ManyToMany ze względu na fakt że każde zdjęcie może mieć wiele tagów</w:t>
       </w:r>
-      <w:proofErr w:type="spellEnd"/>
-      <w:r>
-        <w:t xml:space="preserve"> zawierająca informację o </w:t>
-      </w:r>
-      <w:proofErr w:type="spellStart"/>
-      <w:r>
-        <w:t>tagach</w:t>
-      </w:r>
-      <w:proofErr w:type="spellEnd"/>
-      <w:r>
-        <w:t xml:space="preserve"> przypisanych do zdjęć. Jest to relacja typu </w:t>
-      </w:r>
-      <w:proofErr w:type="spellStart"/>
-      <w:r>
-        <w:t>ManyToMany</w:t>
-      </w:r>
-      <w:proofErr w:type="spellEnd"/>
-      <w:r>
-        <w:t xml:space="preserve"> ze względu na fakt że każde zdjęcie może mieć wiele </w:t>
-      </w:r>
-      <w:proofErr w:type="spellStart"/>
-      <w:r>
-        <w:t>tagów</w:t>
-      </w:r>
-      <w:proofErr w:type="spellEnd"/>
     </w:p>
     <w:p/>
     <w:tbl>
@@ -4631,13 +5181,8 @@
               <w:spacing w:line="240" w:lineRule="auto"/>
             </w:pPr>
             <w:r>
-              <w:t xml:space="preserve">Klucz główny, </w:t>
-            </w:r>
-            <w:proofErr w:type="spellStart"/>
-            <w:r>
-              <w:t>integer</w:t>
-            </w:r>
-            <w:proofErr w:type="spellEnd"/>
+              <w:t>Klucz główny, integer</w:t>
+            </w:r>
           </w:p>
         </w:tc>
         <w:tc>
@@ -4679,63 +5224,51 @@
               <w:widowControl w:val="0"/>
               <w:spacing w:line="240" w:lineRule="auto"/>
             </w:pPr>
-            <w:proofErr w:type="spellStart"/>
             <w:r>
               <w:t>tag_id</w:t>
             </w:r>
-            <w:proofErr w:type="spellEnd"/>
-          </w:p>
-        </w:tc>
-        <w:tc>
-          <w:tcPr>
-            <w:tcW w:w="3009" w:type="dxa"/>
-            <w:shd w:val="clear" w:color="auto" w:fill="auto"/>
-            <w:tcMar>
-              <w:top w:w="100" w:type="dxa"/>
-              <w:left w:w="100" w:type="dxa"/>
-              <w:bottom w:w="100" w:type="dxa"/>
-              <w:right w:w="100" w:type="dxa"/>
-            </w:tcMar>
-          </w:tcPr>
-          <w:p>
-            <w:pPr>
-              <w:widowControl w:val="0"/>
-              <w:spacing w:line="240" w:lineRule="auto"/>
-            </w:pPr>
-            <w:r>
-              <w:t xml:space="preserve">Klucz obcy, </w:t>
-            </w:r>
-            <w:proofErr w:type="spellStart"/>
-            <w:r>
-              <w:t>integer</w:t>
-            </w:r>
-            <w:proofErr w:type="spellEnd"/>
-          </w:p>
-        </w:tc>
-        <w:tc>
-          <w:tcPr>
-            <w:tcW w:w="3009" w:type="dxa"/>
-            <w:shd w:val="clear" w:color="auto" w:fill="auto"/>
-            <w:tcMar>
-              <w:top w:w="100" w:type="dxa"/>
-              <w:left w:w="100" w:type="dxa"/>
-              <w:bottom w:w="100" w:type="dxa"/>
-              <w:right w:w="100" w:type="dxa"/>
-            </w:tcMar>
-          </w:tcPr>
-          <w:p>
-            <w:pPr>
-              <w:widowControl w:val="0"/>
-              <w:spacing w:line="240" w:lineRule="auto"/>
-            </w:pPr>
-            <w:r>
-              <w:t xml:space="preserve">ID </w:t>
-            </w:r>
-            <w:proofErr w:type="spellStart"/>
-            <w:r>
-              <w:t>tagu</w:t>
-            </w:r>
-            <w:proofErr w:type="spellEnd"/>
+          </w:p>
+        </w:tc>
+        <w:tc>
+          <w:tcPr>
+            <w:tcW w:w="3009" w:type="dxa"/>
+            <w:shd w:val="clear" w:color="auto" w:fill="auto"/>
+            <w:tcMar>
+              <w:top w:w="100" w:type="dxa"/>
+              <w:left w:w="100" w:type="dxa"/>
+              <w:bottom w:w="100" w:type="dxa"/>
+              <w:right w:w="100" w:type="dxa"/>
+            </w:tcMar>
+          </w:tcPr>
+          <w:p>
+            <w:pPr>
+              <w:widowControl w:val="0"/>
+              <w:spacing w:line="240" w:lineRule="auto"/>
+            </w:pPr>
+            <w:r>
+              <w:t>Klucz obcy, integer</w:t>
+            </w:r>
+          </w:p>
+        </w:tc>
+        <w:tc>
+          <w:tcPr>
+            <w:tcW w:w="3009" w:type="dxa"/>
+            <w:shd w:val="clear" w:color="auto" w:fill="auto"/>
+            <w:tcMar>
+              <w:top w:w="100" w:type="dxa"/>
+              <w:left w:w="100" w:type="dxa"/>
+              <w:bottom w:w="100" w:type="dxa"/>
+              <w:right w:w="100" w:type="dxa"/>
+            </w:tcMar>
+          </w:tcPr>
+          <w:p>
+            <w:pPr>
+              <w:widowControl w:val="0"/>
+              <w:spacing w:line="240" w:lineRule="auto"/>
+            </w:pPr>
+            <w:r>
+              <w:t>ID tagu</w:t>
+            </w:r>
           </w:p>
         </w:tc>
       </w:tr>
@@ -4756,37 +5289,30 @@
               <w:widowControl w:val="0"/>
               <w:spacing w:line="240" w:lineRule="auto"/>
             </w:pPr>
-            <w:proofErr w:type="spellStart"/>
             <w:r>
               <w:t>photo_id</w:t>
             </w:r>
-            <w:proofErr w:type="spellEnd"/>
-          </w:p>
-        </w:tc>
-        <w:tc>
-          <w:tcPr>
-            <w:tcW w:w="3009" w:type="dxa"/>
-            <w:shd w:val="clear" w:color="auto" w:fill="auto"/>
-            <w:tcMar>
-              <w:top w:w="100" w:type="dxa"/>
-              <w:left w:w="100" w:type="dxa"/>
-              <w:bottom w:w="100" w:type="dxa"/>
-              <w:right w:w="100" w:type="dxa"/>
-            </w:tcMar>
-          </w:tcPr>
-          <w:p>
-            <w:pPr>
-              <w:widowControl w:val="0"/>
-              <w:spacing w:line="240" w:lineRule="auto"/>
-            </w:pPr>
-            <w:r>
-              <w:t xml:space="preserve">Klucz obcy, </w:t>
-            </w:r>
-            <w:proofErr w:type="spellStart"/>
-            <w:r>
-              <w:t>integer</w:t>
-            </w:r>
-            <w:proofErr w:type="spellEnd"/>
+          </w:p>
+        </w:tc>
+        <w:tc>
+          <w:tcPr>
+            <w:tcW w:w="3009" w:type="dxa"/>
+            <w:shd w:val="clear" w:color="auto" w:fill="auto"/>
+            <w:tcMar>
+              <w:top w:w="100" w:type="dxa"/>
+              <w:left w:w="100" w:type="dxa"/>
+              <w:bottom w:w="100" w:type="dxa"/>
+              <w:right w:w="100" w:type="dxa"/>
+            </w:tcMar>
+          </w:tcPr>
+          <w:p>
+            <w:pPr>
+              <w:widowControl w:val="0"/>
+              <w:spacing w:line="240" w:lineRule="auto"/>
+            </w:pPr>
+            <w:r>
+              <w:t>Klucz obcy, integer</w:t>
+            </w:r>
           </w:p>
         </w:tc>
         <w:tc>
@@ -4817,35 +5343,17 @@
       <w:pPr>
         <w:pStyle w:val="Nagwek2"/>
       </w:pPr>
-      <w:bookmarkStart w:id="18" w:name="_331vcao41iqf" w:colFirst="0" w:colLast="0"/>
-      <w:bookmarkStart w:id="19" w:name="_Toc120286378"/>
-      <w:bookmarkEnd w:id="18"/>
+      <w:bookmarkStart w:id="26" w:name="_331vcao41iqf" w:colFirst="0" w:colLast="0"/>
+      <w:bookmarkStart w:id="27" w:name="_Toc121069825"/>
+      <w:bookmarkEnd w:id="26"/>
       <w:r>
-        <w:t xml:space="preserve">Tabela </w:t>
+        <w:t>Tabela Favourite</w:t>
       </w:r>
-      <w:proofErr w:type="spellStart"/>
-      <w:r>
-        <w:t>Favourite</w:t>
-      </w:r>
-      <w:bookmarkEnd w:id="19"/>
-      <w:proofErr w:type="spellEnd"/>
+      <w:bookmarkEnd w:id="27"/>
     </w:p>
     <w:p>
-      <w:proofErr w:type="spellStart"/>
       <w:r>
-        <w:t>Tabiera</w:t>
-      </w:r>
-      <w:proofErr w:type="spellEnd"/>
-      <w:r>
-        <w:t xml:space="preserve"> zawierająca informację o zdjęciach dodanych do ulubionych. Jest to relacja typu </w:t>
-      </w:r>
-      <w:proofErr w:type="spellStart"/>
-      <w:r>
-        <w:t>ManyToMany</w:t>
-      </w:r>
-      <w:proofErr w:type="spellEnd"/>
-      <w:r>
-        <w:t xml:space="preserve"> ze względu na fakt że różni użytkownicy mogą dodać jedne zdjęcie do ulubionych</w:t>
+        <w:t>Tabiera zawierająca informację o zdjęciach dodanych do ulubionych. Jest to relacja typu ManyToMany ze względu na fakt że różni użytkownicy mogą dodać jedne zdjęcie do ulubionych</w:t>
       </w:r>
     </w:p>
     <w:p/>
@@ -4992,13 +5500,8 @@
               <w:spacing w:line="240" w:lineRule="auto"/>
             </w:pPr>
             <w:r>
-              <w:t xml:space="preserve">Klucz główny, </w:t>
-            </w:r>
-            <w:proofErr w:type="spellStart"/>
-            <w:r>
-              <w:t>integer</w:t>
-            </w:r>
-            <w:proofErr w:type="spellEnd"/>
+              <w:t>Klucz główny, integer</w:t>
+            </w:r>
           </w:p>
         </w:tc>
         <w:tc>
@@ -5040,37 +5543,30 @@
               <w:widowControl w:val="0"/>
               <w:spacing w:line="240" w:lineRule="auto"/>
             </w:pPr>
-            <w:proofErr w:type="spellStart"/>
             <w:r>
               <w:t>photo_id</w:t>
             </w:r>
-            <w:proofErr w:type="spellEnd"/>
-          </w:p>
-        </w:tc>
-        <w:tc>
-          <w:tcPr>
-            <w:tcW w:w="3009" w:type="dxa"/>
-            <w:shd w:val="clear" w:color="auto" w:fill="auto"/>
-            <w:tcMar>
-              <w:top w:w="100" w:type="dxa"/>
-              <w:left w:w="100" w:type="dxa"/>
-              <w:bottom w:w="100" w:type="dxa"/>
-              <w:right w:w="100" w:type="dxa"/>
-            </w:tcMar>
-          </w:tcPr>
-          <w:p>
-            <w:pPr>
-              <w:widowControl w:val="0"/>
-              <w:spacing w:line="240" w:lineRule="auto"/>
-            </w:pPr>
-            <w:r>
-              <w:t xml:space="preserve">Klucz obcy, </w:t>
-            </w:r>
-            <w:proofErr w:type="spellStart"/>
-            <w:r>
-              <w:t>integer</w:t>
-            </w:r>
-            <w:proofErr w:type="spellEnd"/>
+          </w:p>
+        </w:tc>
+        <w:tc>
+          <w:tcPr>
+            <w:tcW w:w="3009" w:type="dxa"/>
+            <w:shd w:val="clear" w:color="auto" w:fill="auto"/>
+            <w:tcMar>
+              <w:top w:w="100" w:type="dxa"/>
+              <w:left w:w="100" w:type="dxa"/>
+              <w:bottom w:w="100" w:type="dxa"/>
+              <w:right w:w="100" w:type="dxa"/>
+            </w:tcMar>
+          </w:tcPr>
+          <w:p>
+            <w:pPr>
+              <w:widowControl w:val="0"/>
+              <w:spacing w:line="240" w:lineRule="auto"/>
+            </w:pPr>
+            <w:r>
+              <w:t>Klucz obcy, integer</w:t>
+            </w:r>
           </w:p>
         </w:tc>
         <w:tc>
@@ -5112,37 +5608,30 @@
               <w:widowControl w:val="0"/>
               <w:spacing w:line="240" w:lineRule="auto"/>
             </w:pPr>
-            <w:proofErr w:type="spellStart"/>
             <w:r>
               <w:t>user_id</w:t>
             </w:r>
-            <w:proofErr w:type="spellEnd"/>
-          </w:p>
-        </w:tc>
-        <w:tc>
-          <w:tcPr>
-            <w:tcW w:w="3009" w:type="dxa"/>
-            <w:shd w:val="clear" w:color="auto" w:fill="auto"/>
-            <w:tcMar>
-              <w:top w:w="100" w:type="dxa"/>
-              <w:left w:w="100" w:type="dxa"/>
-              <w:bottom w:w="100" w:type="dxa"/>
-              <w:right w:w="100" w:type="dxa"/>
-            </w:tcMar>
-          </w:tcPr>
-          <w:p>
-            <w:pPr>
-              <w:widowControl w:val="0"/>
-              <w:spacing w:line="240" w:lineRule="auto"/>
-            </w:pPr>
-            <w:r>
-              <w:t xml:space="preserve">Klucz obcy, </w:t>
-            </w:r>
-            <w:proofErr w:type="spellStart"/>
-            <w:r>
-              <w:t>integer</w:t>
-            </w:r>
-            <w:proofErr w:type="spellEnd"/>
+          </w:p>
+        </w:tc>
+        <w:tc>
+          <w:tcPr>
+            <w:tcW w:w="3009" w:type="dxa"/>
+            <w:shd w:val="clear" w:color="auto" w:fill="auto"/>
+            <w:tcMar>
+              <w:top w:w="100" w:type="dxa"/>
+              <w:left w:w="100" w:type="dxa"/>
+              <w:bottom w:w="100" w:type="dxa"/>
+              <w:right w:w="100" w:type="dxa"/>
+            </w:tcMar>
+          </w:tcPr>
+          <w:p>
+            <w:pPr>
+              <w:widowControl w:val="0"/>
+              <w:spacing w:line="240" w:lineRule="auto"/>
+            </w:pPr>
+            <w:r>
+              <w:t>Klucz obcy, integer</w:t>
+            </w:r>
           </w:p>
         </w:tc>
         <w:tc>
@@ -5182,6 +5671,544 @@
 <file path=word/numbering.xml><?xml version="1.0" encoding="utf-8"?>
 <w:numbering xmlns:wpc="http://schemas.microsoft.com/office/word/2010/wordprocessingCanvas" xmlns:cx="http://schemas.microsoft.com/office/drawing/2014/chartex" xmlns:cx1="http://schemas.microsoft.com/office/drawing/2015/9/8/chartex" xmlns:cx2="http://schemas.microsoft.com/office/drawing/2015/10/21/chartex" xmlns:cx3="http://schemas.microsoft.com/office/drawing/2016/5/9/chartex" xmlns:cx4="http://schemas.microsoft.com/office/drawing/2016/5/10/chartex" xmlns:cx5="http://schemas.microsoft.com/office/drawing/2016/5/11/chartex" xmlns:cx6="http://schemas.microsoft.com/office/drawing/2016/5/12/chartex" xmlns:cx7="http://schemas.microsoft.com/office/drawing/2016/5/13/chartex" xmlns:cx8="http://schemas.microsoft.com/office/drawing/2016/5/14/chartex" xmlns:mc="http://schemas.openxmlformats.org/markup-compatibility/2006" xmlns:aink="http://schemas.microsoft.com/office/drawing/2016/ink" xmlns:am3d="http://schemas.microsoft.com/office/drawing/2017/model3d" xmlns:o="urn:schemas-microsoft-com:office:office" xmlns:oel="http://schemas.microsoft.com/office/2019/extlst" xmlns:r="http://schemas.openxmlformats.org/officeDocument/2006/relationships" xmlns:m="http://schemas.openxmlformats.org/officeDocument/2006/math" xmlns:v="urn:schemas-microsoft-com:vml" xmlns:wp14="http://schemas.microsoft.com/office/word/2010/wordprocessingDrawing" xmlns:wp="http://schemas.openxmlformats.org/drawingml/2006/wordprocessingDrawing" xmlns:w10="urn:schemas-microsoft-com:office:word" xmlns:w="http://schemas.openxmlformats.org/wordprocessingml/2006/main" xmlns:w14="http://schemas.microsoft.com/office/word/2010/wordml" xmlns:w15="http://schemas.microsoft.com/office/word/2012/wordml" xmlns:w16cex="http://schemas.microsoft.com/office/word/2018/wordml/cex" xmlns:w16cid="http://schemas.microsoft.com/office/word/2016/wordml/cid" xmlns:w16="http://schemas.microsoft.com/office/word/2018/wordml" xmlns:w16sdtdh="http://schemas.microsoft.com/office/word/2020/wordml/sdtdatahash" xmlns:w16se="http://schemas.microsoft.com/office/word/2015/wordml/symex" xmlns:wpg="http://schemas.microsoft.com/office/word/2010/wordprocessingGroup" xmlns:wpi="http://schemas.microsoft.com/office/word/2010/wordprocessingInk" xmlns:wne="http://schemas.microsoft.com/office/word/2006/wordml" xmlns:wps="http://schemas.microsoft.com/office/word/2010/wordprocessingShape" mc:Ignorable="w14 w15 w16se w16cid w16 w16cex w16sdtdh wp14">
   <w:abstractNum w:abstractNumId="0" w15:restartNumberingAfterBreak="0">
+    <w:nsid w:val="177D3BE1"/>
+    <w:multiLevelType w:val="hybridMultilevel"/>
+    <w:tmpl w:val="C106A170"/>
+    <w:lvl w:ilvl="0" w:tplc="04150001">
+      <w:start w:val="1"/>
+      <w:numFmt w:val="bullet"/>
+      <w:lvlText w:val=""/>
+      <w:lvlJc w:val="left"/>
+      <w:pPr>
+        <w:ind w:left="720" w:hanging="360"/>
+      </w:pPr>
+      <w:rPr>
+        <w:rFonts w:ascii="Symbol" w:hAnsi="Symbol" w:hint="default"/>
+      </w:rPr>
+    </w:lvl>
+    <w:lvl w:ilvl="1" w:tplc="04150003" w:tentative="1">
+      <w:start w:val="1"/>
+      <w:numFmt w:val="bullet"/>
+      <w:lvlText w:val="o"/>
+      <w:lvlJc w:val="left"/>
+      <w:pPr>
+        <w:ind w:left="1440" w:hanging="360"/>
+      </w:pPr>
+      <w:rPr>
+        <w:rFonts w:ascii="Courier New" w:hAnsi="Courier New" w:hint="default"/>
+      </w:rPr>
+    </w:lvl>
+    <w:lvl w:ilvl="2" w:tplc="04150005" w:tentative="1">
+      <w:start w:val="1"/>
+      <w:numFmt w:val="bullet"/>
+      <w:lvlText w:val=""/>
+      <w:lvlJc w:val="left"/>
+      <w:pPr>
+        <w:ind w:left="2160" w:hanging="360"/>
+      </w:pPr>
+      <w:rPr>
+        <w:rFonts w:ascii="Wingdings" w:hAnsi="Wingdings" w:hint="default"/>
+      </w:rPr>
+    </w:lvl>
+    <w:lvl w:ilvl="3" w:tplc="04150001" w:tentative="1">
+      <w:start w:val="1"/>
+      <w:numFmt w:val="bullet"/>
+      <w:lvlText w:val=""/>
+      <w:lvlJc w:val="left"/>
+      <w:pPr>
+        <w:ind w:left="2880" w:hanging="360"/>
+      </w:pPr>
+      <w:rPr>
+        <w:rFonts w:ascii="Symbol" w:hAnsi="Symbol" w:hint="default"/>
+      </w:rPr>
+    </w:lvl>
+    <w:lvl w:ilvl="4" w:tplc="04150003" w:tentative="1">
+      <w:start w:val="1"/>
+      <w:numFmt w:val="bullet"/>
+      <w:lvlText w:val="o"/>
+      <w:lvlJc w:val="left"/>
+      <w:pPr>
+        <w:ind w:left="3600" w:hanging="360"/>
+      </w:pPr>
+      <w:rPr>
+        <w:rFonts w:ascii="Courier New" w:hAnsi="Courier New" w:hint="default"/>
+      </w:rPr>
+    </w:lvl>
+    <w:lvl w:ilvl="5" w:tplc="04150005" w:tentative="1">
+      <w:start w:val="1"/>
+      <w:numFmt w:val="bullet"/>
+      <w:lvlText w:val=""/>
+      <w:lvlJc w:val="left"/>
+      <w:pPr>
+        <w:ind w:left="4320" w:hanging="360"/>
+      </w:pPr>
+      <w:rPr>
+        <w:rFonts w:ascii="Wingdings" w:hAnsi="Wingdings" w:hint="default"/>
+      </w:rPr>
+    </w:lvl>
+    <w:lvl w:ilvl="6" w:tplc="04150001" w:tentative="1">
+      <w:start w:val="1"/>
+      <w:numFmt w:val="bullet"/>
+      <w:lvlText w:val=""/>
+      <w:lvlJc w:val="left"/>
+      <w:pPr>
+        <w:ind w:left="5040" w:hanging="360"/>
+      </w:pPr>
+      <w:rPr>
+        <w:rFonts w:ascii="Symbol" w:hAnsi="Symbol" w:hint="default"/>
+      </w:rPr>
+    </w:lvl>
+    <w:lvl w:ilvl="7" w:tplc="04150003" w:tentative="1">
+      <w:start w:val="1"/>
+      <w:numFmt w:val="bullet"/>
+      <w:lvlText w:val="o"/>
+      <w:lvlJc w:val="left"/>
+      <w:pPr>
+        <w:ind w:left="5760" w:hanging="360"/>
+      </w:pPr>
+      <w:rPr>
+        <w:rFonts w:ascii="Courier New" w:hAnsi="Courier New" w:hint="default"/>
+      </w:rPr>
+    </w:lvl>
+    <w:lvl w:ilvl="8" w:tplc="04150005" w:tentative="1">
+      <w:start w:val="1"/>
+      <w:numFmt w:val="bullet"/>
+      <w:lvlText w:val=""/>
+      <w:lvlJc w:val="left"/>
+      <w:pPr>
+        <w:ind w:left="6480" w:hanging="360"/>
+      </w:pPr>
+      <w:rPr>
+        <w:rFonts w:ascii="Wingdings" w:hAnsi="Wingdings" w:hint="default"/>
+      </w:rPr>
+    </w:lvl>
+  </w:abstractNum>
+  <w:abstractNum w:abstractNumId="1" w15:restartNumberingAfterBreak="0">
+    <w:nsid w:val="184F5705"/>
+    <w:multiLevelType w:val="hybridMultilevel"/>
+    <w:tmpl w:val="4DF64396"/>
+    <w:lvl w:ilvl="0" w:tplc="04150001">
+      <w:start w:val="1"/>
+      <w:numFmt w:val="bullet"/>
+      <w:lvlText w:val=""/>
+      <w:lvlJc w:val="left"/>
+      <w:pPr>
+        <w:ind w:left="720" w:hanging="360"/>
+      </w:pPr>
+      <w:rPr>
+        <w:rFonts w:ascii="Symbol" w:hAnsi="Symbol" w:hint="default"/>
+      </w:rPr>
+    </w:lvl>
+    <w:lvl w:ilvl="1" w:tplc="04150003" w:tentative="1">
+      <w:start w:val="1"/>
+      <w:numFmt w:val="bullet"/>
+      <w:lvlText w:val="o"/>
+      <w:lvlJc w:val="left"/>
+      <w:pPr>
+        <w:ind w:left="1440" w:hanging="360"/>
+      </w:pPr>
+      <w:rPr>
+        <w:rFonts w:ascii="Courier New" w:hAnsi="Courier New" w:hint="default"/>
+      </w:rPr>
+    </w:lvl>
+    <w:lvl w:ilvl="2" w:tplc="04150005" w:tentative="1">
+      <w:start w:val="1"/>
+      <w:numFmt w:val="bullet"/>
+      <w:lvlText w:val=""/>
+      <w:lvlJc w:val="left"/>
+      <w:pPr>
+        <w:ind w:left="2160" w:hanging="360"/>
+      </w:pPr>
+      <w:rPr>
+        <w:rFonts w:ascii="Wingdings" w:hAnsi="Wingdings" w:hint="default"/>
+      </w:rPr>
+    </w:lvl>
+    <w:lvl w:ilvl="3" w:tplc="04150001" w:tentative="1">
+      <w:start w:val="1"/>
+      <w:numFmt w:val="bullet"/>
+      <w:lvlText w:val=""/>
+      <w:lvlJc w:val="left"/>
+      <w:pPr>
+        <w:ind w:left="2880" w:hanging="360"/>
+      </w:pPr>
+      <w:rPr>
+        <w:rFonts w:ascii="Symbol" w:hAnsi="Symbol" w:hint="default"/>
+      </w:rPr>
+    </w:lvl>
+    <w:lvl w:ilvl="4" w:tplc="04150003" w:tentative="1">
+      <w:start w:val="1"/>
+      <w:numFmt w:val="bullet"/>
+      <w:lvlText w:val="o"/>
+      <w:lvlJc w:val="left"/>
+      <w:pPr>
+        <w:ind w:left="3600" w:hanging="360"/>
+      </w:pPr>
+      <w:rPr>
+        <w:rFonts w:ascii="Courier New" w:hAnsi="Courier New" w:hint="default"/>
+      </w:rPr>
+    </w:lvl>
+    <w:lvl w:ilvl="5" w:tplc="04150005" w:tentative="1">
+      <w:start w:val="1"/>
+      <w:numFmt w:val="bullet"/>
+      <w:lvlText w:val=""/>
+      <w:lvlJc w:val="left"/>
+      <w:pPr>
+        <w:ind w:left="4320" w:hanging="360"/>
+      </w:pPr>
+      <w:rPr>
+        <w:rFonts w:ascii="Wingdings" w:hAnsi="Wingdings" w:hint="default"/>
+      </w:rPr>
+    </w:lvl>
+    <w:lvl w:ilvl="6" w:tplc="04150001" w:tentative="1">
+      <w:start w:val="1"/>
+      <w:numFmt w:val="bullet"/>
+      <w:lvlText w:val=""/>
+      <w:lvlJc w:val="left"/>
+      <w:pPr>
+        <w:ind w:left="5040" w:hanging="360"/>
+      </w:pPr>
+      <w:rPr>
+        <w:rFonts w:ascii="Symbol" w:hAnsi="Symbol" w:hint="default"/>
+      </w:rPr>
+    </w:lvl>
+    <w:lvl w:ilvl="7" w:tplc="04150003" w:tentative="1">
+      <w:start w:val="1"/>
+      <w:numFmt w:val="bullet"/>
+      <w:lvlText w:val="o"/>
+      <w:lvlJc w:val="left"/>
+      <w:pPr>
+        <w:ind w:left="5760" w:hanging="360"/>
+      </w:pPr>
+      <w:rPr>
+        <w:rFonts w:ascii="Courier New" w:hAnsi="Courier New" w:hint="default"/>
+      </w:rPr>
+    </w:lvl>
+    <w:lvl w:ilvl="8" w:tplc="04150005" w:tentative="1">
+      <w:start w:val="1"/>
+      <w:numFmt w:val="bullet"/>
+      <w:lvlText w:val=""/>
+      <w:lvlJc w:val="left"/>
+      <w:pPr>
+        <w:ind w:left="6480" w:hanging="360"/>
+      </w:pPr>
+      <w:rPr>
+        <w:rFonts w:ascii="Wingdings" w:hAnsi="Wingdings" w:hint="default"/>
+      </w:rPr>
+    </w:lvl>
+  </w:abstractNum>
+  <w:abstractNum w:abstractNumId="2" w15:restartNumberingAfterBreak="0">
+    <w:nsid w:val="47E024C9"/>
+    <w:multiLevelType w:val="hybridMultilevel"/>
+    <w:tmpl w:val="F3A224C4"/>
+    <w:lvl w:ilvl="0" w:tplc="0415000F">
+      <w:start w:val="1"/>
+      <w:numFmt w:val="decimal"/>
+      <w:lvlText w:val="%1."/>
+      <w:lvlJc w:val="left"/>
+      <w:pPr>
+        <w:ind w:left="720" w:hanging="360"/>
+      </w:pPr>
+    </w:lvl>
+    <w:lvl w:ilvl="1" w:tplc="04150019" w:tentative="1">
+      <w:start w:val="1"/>
+      <w:numFmt w:val="lowerLetter"/>
+      <w:lvlText w:val="%2."/>
+      <w:lvlJc w:val="left"/>
+      <w:pPr>
+        <w:ind w:left="1440" w:hanging="360"/>
+      </w:pPr>
+    </w:lvl>
+    <w:lvl w:ilvl="2" w:tplc="0415001B" w:tentative="1">
+      <w:start w:val="1"/>
+      <w:numFmt w:val="lowerRoman"/>
+      <w:lvlText w:val="%3."/>
+      <w:lvlJc w:val="right"/>
+      <w:pPr>
+        <w:ind w:left="2160" w:hanging="180"/>
+      </w:pPr>
+    </w:lvl>
+    <w:lvl w:ilvl="3" w:tplc="0415000F" w:tentative="1">
+      <w:start w:val="1"/>
+      <w:numFmt w:val="decimal"/>
+      <w:lvlText w:val="%4."/>
+      <w:lvlJc w:val="left"/>
+      <w:pPr>
+        <w:ind w:left="2880" w:hanging="360"/>
+      </w:pPr>
+    </w:lvl>
+    <w:lvl w:ilvl="4" w:tplc="04150019" w:tentative="1">
+      <w:start w:val="1"/>
+      <w:numFmt w:val="lowerLetter"/>
+      <w:lvlText w:val="%5."/>
+      <w:lvlJc w:val="left"/>
+      <w:pPr>
+        <w:ind w:left="3600" w:hanging="360"/>
+      </w:pPr>
+    </w:lvl>
+    <w:lvl w:ilvl="5" w:tplc="0415001B" w:tentative="1">
+      <w:start w:val="1"/>
+      <w:numFmt w:val="lowerRoman"/>
+      <w:lvlText w:val="%6."/>
+      <w:lvlJc w:val="right"/>
+      <w:pPr>
+        <w:ind w:left="4320" w:hanging="180"/>
+      </w:pPr>
+    </w:lvl>
+    <w:lvl w:ilvl="6" w:tplc="0415000F" w:tentative="1">
+      <w:start w:val="1"/>
+      <w:numFmt w:val="decimal"/>
+      <w:lvlText w:val="%7."/>
+      <w:lvlJc w:val="left"/>
+      <w:pPr>
+        <w:ind w:left="5040" w:hanging="360"/>
+      </w:pPr>
+    </w:lvl>
+    <w:lvl w:ilvl="7" w:tplc="04150019" w:tentative="1">
+      <w:start w:val="1"/>
+      <w:numFmt w:val="lowerLetter"/>
+      <w:lvlText w:val="%8."/>
+      <w:lvlJc w:val="left"/>
+      <w:pPr>
+        <w:ind w:left="5760" w:hanging="360"/>
+      </w:pPr>
+    </w:lvl>
+    <w:lvl w:ilvl="8" w:tplc="0415001B" w:tentative="1">
+      <w:start w:val="1"/>
+      <w:numFmt w:val="lowerRoman"/>
+      <w:lvlText w:val="%9."/>
+      <w:lvlJc w:val="right"/>
+      <w:pPr>
+        <w:ind w:left="6480" w:hanging="180"/>
+      </w:pPr>
+    </w:lvl>
+  </w:abstractNum>
+  <w:abstractNum w:abstractNumId="3" w15:restartNumberingAfterBreak="0">
+    <w:nsid w:val="534A738A"/>
+    <w:multiLevelType w:val="hybridMultilevel"/>
+    <w:tmpl w:val="8AB6D52E"/>
+    <w:lvl w:ilvl="0" w:tplc="04150001">
+      <w:start w:val="1"/>
+      <w:numFmt w:val="bullet"/>
+      <w:lvlText w:val=""/>
+      <w:lvlJc w:val="left"/>
+      <w:pPr>
+        <w:ind w:left="720" w:hanging="360"/>
+      </w:pPr>
+      <w:rPr>
+        <w:rFonts w:ascii="Symbol" w:hAnsi="Symbol" w:hint="default"/>
+      </w:rPr>
+    </w:lvl>
+    <w:lvl w:ilvl="1" w:tplc="04150003" w:tentative="1">
+      <w:start w:val="1"/>
+      <w:numFmt w:val="bullet"/>
+      <w:lvlText w:val="o"/>
+      <w:lvlJc w:val="left"/>
+      <w:pPr>
+        <w:ind w:left="1440" w:hanging="360"/>
+      </w:pPr>
+      <w:rPr>
+        <w:rFonts w:ascii="Courier New" w:hAnsi="Courier New" w:hint="default"/>
+      </w:rPr>
+    </w:lvl>
+    <w:lvl w:ilvl="2" w:tplc="04150005" w:tentative="1">
+      <w:start w:val="1"/>
+      <w:numFmt w:val="bullet"/>
+      <w:lvlText w:val=""/>
+      <w:lvlJc w:val="left"/>
+      <w:pPr>
+        <w:ind w:left="2160" w:hanging="360"/>
+      </w:pPr>
+      <w:rPr>
+        <w:rFonts w:ascii="Wingdings" w:hAnsi="Wingdings" w:hint="default"/>
+      </w:rPr>
+    </w:lvl>
+    <w:lvl w:ilvl="3" w:tplc="04150001" w:tentative="1">
+      <w:start w:val="1"/>
+      <w:numFmt w:val="bullet"/>
+      <w:lvlText w:val=""/>
+      <w:lvlJc w:val="left"/>
+      <w:pPr>
+        <w:ind w:left="2880" w:hanging="360"/>
+      </w:pPr>
+      <w:rPr>
+        <w:rFonts w:ascii="Symbol" w:hAnsi="Symbol" w:hint="default"/>
+      </w:rPr>
+    </w:lvl>
+    <w:lvl w:ilvl="4" w:tplc="04150003" w:tentative="1">
+      <w:start w:val="1"/>
+      <w:numFmt w:val="bullet"/>
+      <w:lvlText w:val="o"/>
+      <w:lvlJc w:val="left"/>
+      <w:pPr>
+        <w:ind w:left="3600" w:hanging="360"/>
+      </w:pPr>
+      <w:rPr>
+        <w:rFonts w:ascii="Courier New" w:hAnsi="Courier New" w:hint="default"/>
+      </w:rPr>
+    </w:lvl>
+    <w:lvl w:ilvl="5" w:tplc="04150005" w:tentative="1">
+      <w:start w:val="1"/>
+      <w:numFmt w:val="bullet"/>
+      <w:lvlText w:val=""/>
+      <w:lvlJc w:val="left"/>
+      <w:pPr>
+        <w:ind w:left="4320" w:hanging="360"/>
+      </w:pPr>
+      <w:rPr>
+        <w:rFonts w:ascii="Wingdings" w:hAnsi="Wingdings" w:hint="default"/>
+      </w:rPr>
+    </w:lvl>
+    <w:lvl w:ilvl="6" w:tplc="04150001" w:tentative="1">
+      <w:start w:val="1"/>
+      <w:numFmt w:val="bullet"/>
+      <w:lvlText w:val=""/>
+      <w:lvlJc w:val="left"/>
+      <w:pPr>
+        <w:ind w:left="5040" w:hanging="360"/>
+      </w:pPr>
+      <w:rPr>
+        <w:rFonts w:ascii="Symbol" w:hAnsi="Symbol" w:hint="default"/>
+      </w:rPr>
+    </w:lvl>
+    <w:lvl w:ilvl="7" w:tplc="04150003" w:tentative="1">
+      <w:start w:val="1"/>
+      <w:numFmt w:val="bullet"/>
+      <w:lvlText w:val="o"/>
+      <w:lvlJc w:val="left"/>
+      <w:pPr>
+        <w:ind w:left="5760" w:hanging="360"/>
+      </w:pPr>
+      <w:rPr>
+        <w:rFonts w:ascii="Courier New" w:hAnsi="Courier New" w:hint="default"/>
+      </w:rPr>
+    </w:lvl>
+    <w:lvl w:ilvl="8" w:tplc="04150005" w:tentative="1">
+      <w:start w:val="1"/>
+      <w:numFmt w:val="bullet"/>
+      <w:lvlText w:val=""/>
+      <w:lvlJc w:val="left"/>
+      <w:pPr>
+        <w:ind w:left="6480" w:hanging="360"/>
+      </w:pPr>
+      <w:rPr>
+        <w:rFonts w:ascii="Wingdings" w:hAnsi="Wingdings" w:hint="default"/>
+      </w:rPr>
+    </w:lvl>
+  </w:abstractNum>
+  <w:abstractNum w:abstractNumId="4" w15:restartNumberingAfterBreak="0">
+    <w:nsid w:val="6F444FBF"/>
+    <w:multiLevelType w:val="hybridMultilevel"/>
+    <w:tmpl w:val="2E0849E8"/>
+    <w:lvl w:ilvl="0" w:tplc="04150001">
+      <w:start w:val="1"/>
+      <w:numFmt w:val="bullet"/>
+      <w:lvlText w:val=""/>
+      <w:lvlJc w:val="left"/>
+      <w:pPr>
+        <w:ind w:left="720" w:hanging="360"/>
+      </w:pPr>
+      <w:rPr>
+        <w:rFonts w:ascii="Symbol" w:hAnsi="Symbol" w:hint="default"/>
+      </w:rPr>
+    </w:lvl>
+    <w:lvl w:ilvl="1" w:tplc="04150003" w:tentative="1">
+      <w:start w:val="1"/>
+      <w:numFmt w:val="bullet"/>
+      <w:lvlText w:val="o"/>
+      <w:lvlJc w:val="left"/>
+      <w:pPr>
+        <w:ind w:left="1440" w:hanging="360"/>
+      </w:pPr>
+      <w:rPr>
+        <w:rFonts w:ascii="Courier New" w:hAnsi="Courier New" w:hint="default"/>
+      </w:rPr>
+    </w:lvl>
+    <w:lvl w:ilvl="2" w:tplc="04150005" w:tentative="1">
+      <w:start w:val="1"/>
+      <w:numFmt w:val="bullet"/>
+      <w:lvlText w:val=""/>
+      <w:lvlJc w:val="left"/>
+      <w:pPr>
+        <w:ind w:left="2160" w:hanging="360"/>
+      </w:pPr>
+      <w:rPr>
+        <w:rFonts w:ascii="Wingdings" w:hAnsi="Wingdings" w:hint="default"/>
+      </w:rPr>
+    </w:lvl>
+    <w:lvl w:ilvl="3" w:tplc="04150001" w:tentative="1">
+      <w:start w:val="1"/>
+      <w:numFmt w:val="bullet"/>
+      <w:lvlText w:val=""/>
+      <w:lvlJc w:val="left"/>
+      <w:pPr>
+        <w:ind w:left="2880" w:hanging="360"/>
+      </w:pPr>
+      <w:rPr>
+        <w:rFonts w:ascii="Symbol" w:hAnsi="Symbol" w:hint="default"/>
+      </w:rPr>
+    </w:lvl>
+    <w:lvl w:ilvl="4" w:tplc="04150003" w:tentative="1">
+      <w:start w:val="1"/>
+      <w:numFmt w:val="bullet"/>
+      <w:lvlText w:val="o"/>
+      <w:lvlJc w:val="left"/>
+      <w:pPr>
+        <w:ind w:left="3600" w:hanging="360"/>
+      </w:pPr>
+      <w:rPr>
+        <w:rFonts w:ascii="Courier New" w:hAnsi="Courier New" w:hint="default"/>
+      </w:rPr>
+    </w:lvl>
+    <w:lvl w:ilvl="5" w:tplc="04150005" w:tentative="1">
+      <w:start w:val="1"/>
+      <w:numFmt w:val="bullet"/>
+      <w:lvlText w:val=""/>
+      <w:lvlJc w:val="left"/>
+      <w:pPr>
+        <w:ind w:left="4320" w:hanging="360"/>
+      </w:pPr>
+      <w:rPr>
+        <w:rFonts w:ascii="Wingdings" w:hAnsi="Wingdings" w:hint="default"/>
+      </w:rPr>
+    </w:lvl>
+    <w:lvl w:ilvl="6" w:tplc="04150001" w:tentative="1">
+      <w:start w:val="1"/>
+      <w:numFmt w:val="bullet"/>
+      <w:lvlText w:val=""/>
+      <w:lvlJc w:val="left"/>
+      <w:pPr>
+        <w:ind w:left="5040" w:hanging="360"/>
+      </w:pPr>
+      <w:rPr>
+        <w:rFonts w:ascii="Symbol" w:hAnsi="Symbol" w:hint="default"/>
+      </w:rPr>
+    </w:lvl>
+    <w:lvl w:ilvl="7" w:tplc="04150003" w:tentative="1">
+      <w:start w:val="1"/>
+      <w:numFmt w:val="bullet"/>
+      <w:lvlText w:val="o"/>
+      <w:lvlJc w:val="left"/>
+      <w:pPr>
+        <w:ind w:left="5760" w:hanging="360"/>
+      </w:pPr>
+      <w:rPr>
+        <w:rFonts w:ascii="Courier New" w:hAnsi="Courier New" w:hint="default"/>
+      </w:rPr>
+    </w:lvl>
+    <w:lvl w:ilvl="8" w:tplc="04150005" w:tentative="1">
+      <w:start w:val="1"/>
+      <w:numFmt w:val="bullet"/>
+      <w:lvlText w:val=""/>
+      <w:lvlJc w:val="left"/>
+      <w:pPr>
+        <w:ind w:left="6480" w:hanging="360"/>
+      </w:pPr>
+      <w:rPr>
+        <w:rFonts w:ascii="Wingdings" w:hAnsi="Wingdings" w:hint="default"/>
+      </w:rPr>
+    </w:lvl>
+  </w:abstractNum>
+  <w:abstractNum w:abstractNumId="5" w15:restartNumberingAfterBreak="0">
     <w:nsid w:val="75BA2432"/>
     <w:multiLevelType w:val="multilevel"/>
     <w:tmpl w:val="8020C310"/>
@@ -5295,7 +6322,22 @@
     </w:lvl>
   </w:abstractNum>
   <w:num w:numId="1" w16cid:durableId="1448621222">
+    <w:abstractNumId w:val="5"/>
+  </w:num>
+  <w:num w:numId="2" w16cid:durableId="883713510">
+    <w:abstractNumId w:val="4"/>
+  </w:num>
+  <w:num w:numId="3" w16cid:durableId="1207832544">
+    <w:abstractNumId w:val="2"/>
+  </w:num>
+  <w:num w:numId="4" w16cid:durableId="991833222">
+    <w:abstractNumId w:val="3"/>
+  </w:num>
+  <w:num w:numId="5" w16cid:durableId="1710491104">
     <w:abstractNumId w:val="0"/>
+  </w:num>
+  <w:num w:numId="6" w16cid:durableId="999692576">
+    <w:abstractNumId w:val="1"/>
   </w:num>
 </w:numbering>
 </file>
@@ -6061,6 +7103,17 @@
       <w:u w:val="single"/>
     </w:rPr>
   </w:style>
+  <w:style w:type="paragraph" w:styleId="Akapitzlist">
+    <w:name w:val="List Paragraph"/>
+    <w:basedOn w:val="Normalny"/>
+    <w:uiPriority w:val="34"/>
+    <w:qFormat/>
+    <w:rsid w:val="00A95E5D"/>
+    <w:pPr>
+      <w:ind w:left="720"/>
+      <w:contextualSpacing/>
+    </w:pPr>
+  </w:style>
 </w:styles>
 </file>
 

</xml_diff>